<commit_message>
add data analysis excel and capture the scenes completely
</commit_message>
<xml_diff>
--- a/論文相關/實驗/問卷,考卷.docx
+++ b/論文相關/實驗/問卷,考卷.docx
@@ -1,6 +1,6 @@
 
 <file path=word/document.xml><?xml version="1.0" encoding="utf-8"?>
-<w:document xmlns:wpc="http://schemas.microsoft.com/office/word/2010/wordprocessingCanvas" xmlns:cx="http://schemas.microsoft.com/office/drawing/2014/chartex" xmlns:cx1="http://schemas.microsoft.com/office/drawing/2015/9/8/chartex" xmlns:cx2="http://schemas.microsoft.com/office/drawing/2015/10/21/chartex" xmlns:cx3="http://schemas.microsoft.com/office/drawing/2016/5/9/chartex" xmlns:cx4="http://schemas.microsoft.com/office/drawing/2016/5/10/chartex" xmlns:cx5="http://schemas.microsoft.com/office/drawing/2016/5/11/chartex" xmlns:cx6="http://schemas.microsoft.com/office/drawing/2016/5/12/chartex" xmlns:cx7="http://schemas.microsoft.com/office/drawing/2016/5/13/chartex" xmlns:cx8="http://schemas.microsoft.com/office/drawing/2016/5/14/chartex" xmlns:mc="http://schemas.openxmlformats.org/markup-compatibility/2006" xmlns:o="urn:schemas-microsoft-com:office:office" xmlns:r="http://schemas.openxmlformats.org/officeDocument/2006/relationships" xmlns:m="http://schemas.openxmlformats.org/officeDocument/2006/math" xmlns:v="urn:schemas-microsoft-com:vml" xmlns:wp14="http://schemas.microsoft.com/office/word/2010/wordprocessingDrawing" xmlns:wp="http://schemas.openxmlformats.org/drawingml/2006/wordprocessingDrawing" xmlns:w10="urn:schemas-microsoft-com:office:word" xmlns:w="http://schemas.openxmlformats.org/wordprocessingml/2006/main" xmlns:w14="http://schemas.microsoft.com/office/word/2010/wordml" xmlns:w15="http://schemas.microsoft.com/office/word/2012/wordml" xmlns:w16se="http://schemas.microsoft.com/office/word/2015/wordml/symex" xmlns:wpg="http://schemas.microsoft.com/office/word/2010/wordprocessingGroup" xmlns:wpi="http://schemas.microsoft.com/office/word/2010/wordprocessingInk" xmlns:wne="http://schemas.microsoft.com/office/word/2006/wordml" xmlns:wps="http://schemas.microsoft.com/office/word/2010/wordprocessingShape" mc:Ignorable="w14 w15 w16se wp14">
+<w:document xmlns:wpc="http://schemas.microsoft.com/office/word/2010/wordprocessingCanvas" xmlns:cx="http://schemas.microsoft.com/office/drawing/2014/chartex" xmlns:cx1="http://schemas.microsoft.com/office/drawing/2015/9/8/chartex" xmlns:cx2="http://schemas.microsoft.com/office/drawing/2015/10/21/chartex" xmlns:cx3="http://schemas.microsoft.com/office/drawing/2016/5/9/chartex" xmlns:cx4="http://schemas.microsoft.com/office/drawing/2016/5/10/chartex" xmlns:cx5="http://schemas.microsoft.com/office/drawing/2016/5/11/chartex" xmlns:mc="http://schemas.openxmlformats.org/markup-compatibility/2006" xmlns:o="urn:schemas-microsoft-com:office:office" xmlns:r="http://schemas.openxmlformats.org/officeDocument/2006/relationships" xmlns:m="http://schemas.openxmlformats.org/officeDocument/2006/math" xmlns:v="urn:schemas-microsoft-com:vml" xmlns:wp14="http://schemas.microsoft.com/office/word/2010/wordprocessingDrawing" xmlns:wp="http://schemas.openxmlformats.org/drawingml/2006/wordprocessingDrawing" xmlns:w10="urn:schemas-microsoft-com:office:word" xmlns:w="http://schemas.openxmlformats.org/wordprocessingml/2006/main" xmlns:w14="http://schemas.microsoft.com/office/word/2010/wordml" xmlns:w15="http://schemas.microsoft.com/office/word/2012/wordml" xmlns:w16se="http://schemas.microsoft.com/office/word/2015/wordml/symex" xmlns:wpg="http://schemas.microsoft.com/office/word/2010/wordprocessingGroup" xmlns:wpi="http://schemas.microsoft.com/office/word/2010/wordprocessingInk" xmlns:wne="http://schemas.microsoft.com/office/word/2006/wordml" xmlns:wps="http://schemas.microsoft.com/office/word/2010/wordprocessingShape" mc:Ignorable="w14 w15 w16se wp14">
   <w:body>
     <w:p>
       <w:pPr>
@@ -6977,7 +6977,7 @@
                 <v:stroke joinstyle="miter"/>
                 <v:path gradientshapeok="t" o:connecttype="rect"/>
               </v:shapetype>
-              <v:shape id="文字方塊 2" o:spid="_x0000_s1026" type="#_x0000_t202" style="position:absolute;left:0;text-align:left;margin-left:0;margin-top:566.8pt;width:185.9pt;height:110.6pt;z-index:251661312;visibility:visible;mso-wrap-style:square;mso-width-percent:0;mso-height-percent:0;mso-wrap-distance-left:9pt;mso-wrap-distance-top:3.6pt;mso-wrap-distance-right:9pt;mso-wrap-distance-bottom:3.6pt;mso-position-horizontal:center;mso-position-horizontal-relative:margin;mso-position-vertical:absolute;mso-position-vertical-relative:text;mso-width-percent:0;mso-height-percent:0;mso-width-relative:margin;mso-height-relative:margin;v-text-anchor:top" o:gfxdata="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">
+              <v:shape id="文字方塊 2" o:spid="_x0000_s1026" type="#_x0000_t202" style="position:absolute;left:0;text-align:left;margin-left:0;margin-top:566.8pt;width:185.9pt;height:110.6pt;z-index:251661312;visibility:visible;mso-wrap-style:square;mso-width-percent:0;mso-height-percent:0;mso-wrap-distance-left:9pt;mso-wrap-distance-top:3.6pt;mso-wrap-distance-right:9pt;mso-wrap-distance-bottom:3.6pt;mso-position-horizontal:center;mso-position-horizontal-relative:margin;mso-position-vertical:absolute;mso-position-vertical-relative:text;mso-width-percent:0;mso-height-percent:0;mso-width-relative:margin;mso-height-relative:margin;v-text-anchor:top" o:gfxdata="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">
                 <v:textbox style="mso-fit-shape-to-text:t">
                   <w:txbxContent>
                     <w:p>
@@ -10181,7 +10181,7 @@
               </w:numPr>
               <w:ind w:leftChars="0"/>
               <w:rPr>
-                <w:rFonts w:asciiTheme="minorEastAsia" w:hAnsiTheme="minorEastAsia" w:cs="Times New Roman" w:hint="eastAsia"/>
+                <w:rFonts w:asciiTheme="minorEastAsia" w:hAnsiTheme="minorEastAsia" w:cs="Times New Roman"/>
                 <w:sz w:val="22"/>
               </w:rPr>
             </w:pPr>
@@ -10320,7 +10320,7 @@
               </w:numPr>
               <w:ind w:leftChars="0"/>
               <w:rPr>
-                <w:rFonts w:asciiTheme="minorEastAsia" w:hAnsiTheme="minorEastAsia" w:cs="Times New Roman" w:hint="eastAsia"/>
+                <w:rFonts w:asciiTheme="minorEastAsia" w:hAnsiTheme="minorEastAsia" w:cs="Times New Roman"/>
                 <w:sz w:val="22"/>
               </w:rPr>
             </w:pPr>
@@ -10459,7 +10459,7 @@
               </w:numPr>
               <w:ind w:leftChars="0"/>
               <w:rPr>
-                <w:rFonts w:asciiTheme="minorEastAsia" w:hAnsiTheme="minorEastAsia" w:cs="Times New Roman" w:hint="eastAsia"/>
+                <w:rFonts w:asciiTheme="minorEastAsia" w:hAnsiTheme="minorEastAsia" w:cs="Times New Roman"/>
                 <w:sz w:val="22"/>
               </w:rPr>
             </w:pPr>
@@ -10598,7 +10598,7 @@
               </w:numPr>
               <w:ind w:leftChars="0"/>
               <w:rPr>
-                <w:rFonts w:asciiTheme="minorEastAsia" w:hAnsiTheme="minorEastAsia" w:cs="Times New Roman" w:hint="eastAsia"/>
+                <w:rFonts w:asciiTheme="minorEastAsia" w:hAnsiTheme="minorEastAsia" w:cs="Times New Roman"/>
                 <w:sz w:val="22"/>
               </w:rPr>
             </w:pPr>
@@ -10738,7 +10738,7 @@
               </w:numPr>
               <w:ind w:leftChars="0"/>
               <w:rPr>
-                <w:rFonts w:asciiTheme="minorEastAsia" w:hAnsiTheme="minorEastAsia" w:cs="Times New Roman" w:hint="eastAsia"/>
+                <w:rFonts w:asciiTheme="minorEastAsia" w:hAnsiTheme="minorEastAsia" w:cs="Times New Roman"/>
                 <w:sz w:val="22"/>
               </w:rPr>
             </w:pPr>
@@ -10877,7 +10877,7 @@
               </w:numPr>
               <w:ind w:leftChars="0"/>
               <w:rPr>
-                <w:rFonts w:asciiTheme="minorEastAsia" w:hAnsiTheme="minorEastAsia" w:cs="Times New Roman" w:hint="eastAsia"/>
+                <w:rFonts w:asciiTheme="minorEastAsia" w:hAnsiTheme="minorEastAsia" w:cs="Times New Roman"/>
                 <w:sz w:val="22"/>
               </w:rPr>
             </w:pPr>
@@ -11016,7 +11016,7 @@
               </w:numPr>
               <w:ind w:leftChars="0"/>
               <w:rPr>
-                <w:rFonts w:asciiTheme="minorEastAsia" w:hAnsiTheme="minorEastAsia" w:cs="Times New Roman" w:hint="eastAsia"/>
+                <w:rFonts w:asciiTheme="minorEastAsia" w:hAnsiTheme="minorEastAsia" w:cs="Times New Roman"/>
                 <w:sz w:val="22"/>
               </w:rPr>
             </w:pPr>
@@ -11155,7 +11155,7 @@
               </w:numPr>
               <w:ind w:leftChars="0"/>
               <w:rPr>
-                <w:rFonts w:asciiTheme="minorEastAsia" w:hAnsiTheme="minorEastAsia" w:cs="Times New Roman" w:hint="eastAsia"/>
+                <w:rFonts w:asciiTheme="minorEastAsia" w:hAnsiTheme="minorEastAsia" w:cs="Times New Roman"/>
                 <w:sz w:val="22"/>
               </w:rPr>
             </w:pPr>
@@ -11315,7 +11315,7 @@
               </w:numPr>
               <w:ind w:leftChars="0"/>
               <w:rPr>
-                <w:rFonts w:asciiTheme="minorEastAsia" w:hAnsiTheme="minorEastAsia" w:cs="Times New Roman" w:hint="eastAsia"/>
+                <w:rFonts w:asciiTheme="minorEastAsia" w:hAnsiTheme="minorEastAsia" w:cs="Times New Roman"/>
                 <w:sz w:val="22"/>
               </w:rPr>
             </w:pPr>
@@ -11478,70 +11478,61 @@
                 <w:rFonts w:asciiTheme="minorEastAsia" w:hAnsiTheme="minorEastAsia" w:cs="Times New Roman" w:hint="eastAsia"/>
                 <w:sz w:val="22"/>
               </w:rPr>
-              <w:t>之心得感想</w:t>
-            </w:r>
-            <w:bookmarkStart w:id="0" w:name="_GoBack"/>
-            <w:bookmarkEnd w:id="0"/>
-            <w:r>
-              <w:rPr>
-                <w:rFonts w:asciiTheme="minorEastAsia" w:hAnsiTheme="minorEastAsia" w:cs="Times New Roman" w:hint="eastAsia"/>
-                <w:sz w:val="22"/>
-              </w:rPr>
-              <w:t>：</w:t>
-            </w:r>
-          </w:p>
-          <w:p>
-            <w:pPr>
-              <w:rPr>
-                <w:rFonts w:asciiTheme="minorEastAsia" w:hAnsiTheme="minorEastAsia" w:cs="Times New Roman"/>
-                <w:sz w:val="22"/>
-              </w:rPr>
-            </w:pPr>
-          </w:p>
-          <w:p>
-            <w:pPr>
-              <w:rPr>
-                <w:rFonts w:asciiTheme="minorEastAsia" w:hAnsiTheme="minorEastAsia" w:cs="Times New Roman"/>
-                <w:sz w:val="22"/>
-              </w:rPr>
-            </w:pPr>
-          </w:p>
-          <w:p>
-            <w:pPr>
-              <w:rPr>
-                <w:rFonts w:asciiTheme="minorEastAsia" w:hAnsiTheme="minorEastAsia" w:cs="Times New Roman"/>
-                <w:sz w:val="22"/>
-              </w:rPr>
-            </w:pPr>
-          </w:p>
-          <w:p>
-            <w:pPr>
-              <w:rPr>
-                <w:rFonts w:asciiTheme="minorEastAsia" w:hAnsiTheme="minorEastAsia" w:cs="Times New Roman"/>
-                <w:sz w:val="22"/>
-              </w:rPr>
-            </w:pPr>
-          </w:p>
-          <w:p>
-            <w:pPr>
-              <w:rPr>
-                <w:rFonts w:asciiTheme="minorEastAsia" w:hAnsiTheme="minorEastAsia" w:cs="Times New Roman"/>
-                <w:sz w:val="22"/>
-              </w:rPr>
-            </w:pPr>
-          </w:p>
-          <w:p>
-            <w:pPr>
-              <w:rPr>
-                <w:rFonts w:asciiTheme="minorEastAsia" w:hAnsiTheme="minorEastAsia" w:cs="Times New Roman"/>
-                <w:sz w:val="22"/>
-              </w:rPr>
-            </w:pPr>
-          </w:p>
-          <w:p>
-            <w:pPr>
-              <w:rPr>
-                <w:rFonts w:asciiTheme="minorEastAsia" w:hAnsiTheme="minorEastAsia" w:cs="Times New Roman" w:hint="eastAsia"/>
+              <w:t>之心得感想：</w:t>
+            </w:r>
+          </w:p>
+          <w:p>
+            <w:pPr>
+              <w:rPr>
+                <w:rFonts w:asciiTheme="minorEastAsia" w:hAnsiTheme="minorEastAsia" w:cs="Times New Roman"/>
+                <w:sz w:val="22"/>
+              </w:rPr>
+            </w:pPr>
+          </w:p>
+          <w:p>
+            <w:pPr>
+              <w:rPr>
+                <w:rFonts w:asciiTheme="minorEastAsia" w:hAnsiTheme="minorEastAsia" w:cs="Times New Roman"/>
+                <w:sz w:val="22"/>
+              </w:rPr>
+            </w:pPr>
+          </w:p>
+          <w:p>
+            <w:pPr>
+              <w:rPr>
+                <w:rFonts w:asciiTheme="minorEastAsia" w:hAnsiTheme="minorEastAsia" w:cs="Times New Roman"/>
+                <w:sz w:val="22"/>
+              </w:rPr>
+            </w:pPr>
+          </w:p>
+          <w:p>
+            <w:pPr>
+              <w:rPr>
+                <w:rFonts w:asciiTheme="minorEastAsia" w:hAnsiTheme="minorEastAsia" w:cs="Times New Roman"/>
+                <w:sz w:val="22"/>
+              </w:rPr>
+            </w:pPr>
+          </w:p>
+          <w:p>
+            <w:pPr>
+              <w:rPr>
+                <w:rFonts w:asciiTheme="minorEastAsia" w:hAnsiTheme="minorEastAsia" w:cs="Times New Roman"/>
+                <w:sz w:val="22"/>
+              </w:rPr>
+            </w:pPr>
+          </w:p>
+          <w:p>
+            <w:pPr>
+              <w:rPr>
+                <w:rFonts w:asciiTheme="minorEastAsia" w:hAnsiTheme="minorEastAsia" w:cs="Times New Roman"/>
+                <w:sz w:val="22"/>
+              </w:rPr>
+            </w:pPr>
+          </w:p>
+          <w:p>
+            <w:pPr>
+              <w:rPr>
+                <w:rFonts w:asciiTheme="minorEastAsia" w:hAnsiTheme="minorEastAsia" w:cs="Times New Roman"/>
                 <w:sz w:val="22"/>
               </w:rPr>
             </w:pPr>
@@ -11738,37 +11729,7 @@
           <w:rFonts w:asciiTheme="minorEastAsia" w:hAnsiTheme="minorEastAsia" w:cs="Times New Roman"/>
           <w:sz w:val="22"/>
         </w:rPr>
-        <w:t>本測驗卷為</w:t>
-      </w:r>
-      <w:r>
-        <w:rPr>
-          <w:rFonts w:asciiTheme="minorEastAsia" w:hAnsiTheme="minorEastAsia" w:cs="Times New Roman"/>
-          <w:color w:val="000000"/>
-          <w:sz w:val="22"/>
-        </w:rPr>
-        <w:t>10</w:t>
-      </w:r>
-      <w:r>
-        <w:rPr>
-          <w:rFonts w:asciiTheme="minorEastAsia" w:hAnsiTheme="minorEastAsia" w:cs="Times New Roman"/>
-          <w:sz w:val="22"/>
-        </w:rPr>
-        <w:t>題手寫題，</w:t>
-      </w:r>
-      <w:r>
-        <w:rPr>
-          <w:rFonts w:asciiTheme="minorEastAsia" w:hAnsiTheme="minorEastAsia" w:cs="Times New Roman"/>
-          <w:color w:val="000000"/>
-          <w:sz w:val="22"/>
-        </w:rPr>
-        <w:t>請在框框中填入你們的計算過程與正確答案</w:t>
-      </w:r>
-      <w:r>
-        <w:rPr>
-          <w:rFonts w:asciiTheme="minorEastAsia" w:hAnsiTheme="minorEastAsia" w:cs="Times New Roman"/>
-          <w:sz w:val="22"/>
-        </w:rPr>
-        <w:t>。</w:t>
+        <w:t>本測驗卷為10題手寫題，請在框框中填入你們的計算過程與正確答案。</w:t>
       </w:r>
     </w:p>
     <w:p>
@@ -11781,7 +11742,6 @@
         <w:ind w:leftChars="0"/>
         <w:rPr>
           <w:rFonts w:asciiTheme="minorEastAsia" w:hAnsiTheme="minorEastAsia" w:cs="Times New Roman"/>
-          <w:color w:val="000000"/>
           <w:sz w:val="22"/>
         </w:rPr>
         <w:sectPr>
@@ -11802,14 +11762,12 @@
         <w:ind w:leftChars="0"/>
         <w:rPr>
           <w:rFonts w:asciiTheme="minorEastAsia" w:hAnsiTheme="minorEastAsia" w:cs="Times New Roman"/>
-          <w:color w:val="000000"/>
           <w:sz w:val="22"/>
         </w:rPr>
       </w:pPr>
       <w:r>
         <w:rPr>
           <w:rFonts w:asciiTheme="minorEastAsia" w:hAnsiTheme="minorEastAsia" w:cs="Times New Roman"/>
-          <w:color w:val="000000"/>
           <w:sz w:val="22"/>
         </w:rPr>
         <w:t>35 + 270 + 24 - 48 = ?</w:t>
@@ -11817,7 +11775,6 @@
       <w:r>
         <w:rPr>
           <w:rFonts w:asciiTheme="minorEastAsia" w:hAnsiTheme="minorEastAsia" w:cs="Times New Roman"/>
-          <w:color w:val="FFFFFF" w:themeColor="background1"/>
           <w:sz w:val="16"/>
           <w:szCs w:val="16"/>
         </w:rPr>
@@ -11846,14 +11803,12 @@
             <w:pPr>
               <w:rPr>
                 <w:rFonts w:asciiTheme="minorEastAsia" w:hAnsiTheme="minorEastAsia" w:cs="Times New Roman"/>
-                <w:color w:val="000000"/>
-                <w:sz w:val="22"/>
-              </w:rPr>
-            </w:pPr>
-            <w:r>
-              <w:rPr>
-                <w:rFonts w:asciiTheme="minorEastAsia" w:hAnsiTheme="minorEastAsia" w:cs="Times New Roman"/>
-                <w:color w:val="FFFFFF" w:themeColor="background1"/>
+                <w:sz w:val="22"/>
+              </w:rPr>
+            </w:pPr>
+            <w:r>
+              <w:rPr>
+                <w:rFonts w:asciiTheme="minorEastAsia" w:hAnsiTheme="minorEastAsia" w:cs="Times New Roman"/>
                 <w:sz w:val="22"/>
               </w:rPr>
               <w:t>281</w:t>
@@ -11872,14 +11827,12 @@
         <w:ind w:leftChars="0"/>
         <w:rPr>
           <w:rFonts w:asciiTheme="minorEastAsia" w:hAnsiTheme="minorEastAsia" w:cs="Times New Roman"/>
-          <w:color w:val="000000"/>
           <w:sz w:val="22"/>
         </w:rPr>
       </w:pPr>
       <w:r>
         <w:rPr>
           <w:rFonts w:asciiTheme="minorEastAsia" w:hAnsiTheme="minorEastAsia" w:cs="Times New Roman"/>
-          <w:color w:val="000000"/>
           <w:sz w:val="22"/>
         </w:rPr>
         <w:t>300 × (14 - 9) = ?</w:t>
@@ -11887,7 +11840,6 @@
       <w:r>
         <w:rPr>
           <w:rFonts w:asciiTheme="minorEastAsia" w:hAnsiTheme="minorEastAsia" w:cs="Times New Roman"/>
-          <w:color w:val="FFFFFF" w:themeColor="background1"/>
           <w:sz w:val="16"/>
           <w:szCs w:val="16"/>
         </w:rPr>
@@ -11916,14 +11868,12 @@
             <w:pPr>
               <w:rPr>
                 <w:rFonts w:asciiTheme="minorEastAsia" w:hAnsiTheme="minorEastAsia" w:cs="Times New Roman"/>
-                <w:color w:val="000000"/>
-                <w:sz w:val="22"/>
-              </w:rPr>
-            </w:pPr>
-            <w:r>
-              <w:rPr>
-                <w:rFonts w:asciiTheme="minorEastAsia" w:hAnsiTheme="minorEastAsia" w:cs="Times New Roman"/>
-                <w:color w:val="FFFFFF" w:themeColor="background1"/>
+                <w:sz w:val="22"/>
+              </w:rPr>
+            </w:pPr>
+            <w:r>
+              <w:rPr>
+                <w:rFonts w:asciiTheme="minorEastAsia" w:hAnsiTheme="minorEastAsia" w:cs="Times New Roman"/>
                 <w:sz w:val="22"/>
               </w:rPr>
               <w:t>1500</w:t>
@@ -11942,14 +11892,12 @@
         <w:ind w:leftChars="0"/>
         <w:rPr>
           <w:rFonts w:asciiTheme="minorEastAsia" w:hAnsiTheme="minorEastAsia" w:cs="Times New Roman"/>
-          <w:color w:val="000000"/>
           <w:sz w:val="22"/>
         </w:rPr>
       </w:pPr>
       <w:r>
         <w:rPr>
           <w:rFonts w:asciiTheme="minorEastAsia" w:hAnsiTheme="minorEastAsia" w:cs="Times New Roman"/>
-          <w:color w:val="000000"/>
           <w:sz w:val="22"/>
         </w:rPr>
         <w:t>20 × 5 + 36 × 5 = ?</w:t>
@@ -11957,7 +11905,6 @@
       <w:r>
         <w:rPr>
           <w:rFonts w:asciiTheme="minorEastAsia" w:hAnsiTheme="minorEastAsia" w:cs="Times New Roman"/>
-          <w:color w:val="FFFFFF" w:themeColor="background1"/>
           <w:sz w:val="16"/>
           <w:szCs w:val="16"/>
         </w:rPr>
@@ -11986,14 +11933,12 @@
             <w:pPr>
               <w:rPr>
                 <w:rFonts w:asciiTheme="minorEastAsia" w:hAnsiTheme="minorEastAsia" w:cs="Times New Roman"/>
-                <w:color w:val="000000"/>
-                <w:sz w:val="22"/>
-              </w:rPr>
-            </w:pPr>
-            <w:r>
-              <w:rPr>
-                <w:rFonts w:asciiTheme="minorEastAsia" w:hAnsiTheme="minorEastAsia" w:cs="Times New Roman"/>
-                <w:color w:val="FFFFFF" w:themeColor="background1"/>
+                <w:sz w:val="22"/>
+              </w:rPr>
+            </w:pPr>
+            <w:r>
+              <w:rPr>
+                <w:rFonts w:asciiTheme="minorEastAsia" w:hAnsiTheme="minorEastAsia" w:cs="Times New Roman"/>
                 <w:sz w:val="22"/>
               </w:rPr>
               <w:t>280</w:t>
@@ -12012,14 +11957,12 @@
         <w:ind w:leftChars="0"/>
         <w:rPr>
           <w:rFonts w:asciiTheme="minorEastAsia" w:hAnsiTheme="minorEastAsia" w:cs="Times New Roman"/>
-          <w:color w:val="000000"/>
           <w:sz w:val="22"/>
         </w:rPr>
       </w:pPr>
       <w:r>
         <w:rPr>
           <w:rFonts w:asciiTheme="minorEastAsia" w:hAnsiTheme="minorEastAsia" w:cs="Times New Roman"/>
-          <w:color w:val="000000"/>
           <w:sz w:val="22"/>
         </w:rPr>
         <w:t xml:space="preserve">1122 </w:t>
@@ -12027,7 +11970,6 @@
       <w:r>
         <w:rPr>
           <w:rFonts w:asciiTheme="minorEastAsia" w:hAnsiTheme="minorEastAsia" w:cs="Times New Roman"/>
-          <w:color w:val="000000"/>
           <w:sz w:val="22"/>
           <w:shd w:val="clear" w:color="auto" w:fill="FFFFFF"/>
         </w:rPr>
@@ -12036,7 +11978,6 @@
       <w:r>
         <w:rPr>
           <w:rFonts w:asciiTheme="minorEastAsia" w:hAnsiTheme="minorEastAsia" w:cs="Times New Roman"/>
-          <w:color w:val="000000"/>
           <w:sz w:val="22"/>
         </w:rPr>
         <w:t xml:space="preserve"> 3 - 240 </w:t>
@@ -12044,7 +11985,6 @@
       <w:r>
         <w:rPr>
           <w:rFonts w:asciiTheme="minorEastAsia" w:hAnsiTheme="minorEastAsia" w:cs="Times New Roman"/>
-          <w:color w:val="000000"/>
           <w:sz w:val="22"/>
           <w:shd w:val="clear" w:color="auto" w:fill="FFFFFF"/>
         </w:rPr>
@@ -12053,7 +11993,6 @@
       <w:r>
         <w:rPr>
           <w:rFonts w:asciiTheme="minorEastAsia" w:hAnsiTheme="minorEastAsia" w:cs="Times New Roman"/>
-          <w:color w:val="000000"/>
           <w:sz w:val="22"/>
         </w:rPr>
         <w:t xml:space="preserve"> 4 = ?</w:t>
@@ -12061,7 +12000,6 @@
       <w:r>
         <w:rPr>
           <w:rFonts w:asciiTheme="minorEastAsia" w:hAnsiTheme="minorEastAsia" w:cs="Times New Roman"/>
-          <w:color w:val="FFFFFF" w:themeColor="background1"/>
           <w:sz w:val="16"/>
           <w:szCs w:val="16"/>
         </w:rPr>
@@ -12090,14 +12028,12 @@
             <w:pPr>
               <w:rPr>
                 <w:rFonts w:asciiTheme="minorEastAsia" w:hAnsiTheme="minorEastAsia" w:cs="Times New Roman"/>
-                <w:color w:val="000000"/>
-                <w:sz w:val="22"/>
-              </w:rPr>
-            </w:pPr>
-            <w:r>
-              <w:rPr>
-                <w:rFonts w:asciiTheme="minorEastAsia" w:hAnsiTheme="minorEastAsia" w:cs="Times New Roman"/>
-                <w:color w:val="FFFFFF" w:themeColor="background1"/>
+                <w:sz w:val="22"/>
+              </w:rPr>
+            </w:pPr>
+            <w:r>
+              <w:rPr>
+                <w:rFonts w:asciiTheme="minorEastAsia" w:hAnsiTheme="minorEastAsia" w:cs="Times New Roman"/>
                 <w:sz w:val="22"/>
               </w:rPr>
               <w:t>314</w:t>
@@ -12116,14 +12052,12 @@
         <w:ind w:leftChars="0"/>
         <w:rPr>
           <w:rFonts w:asciiTheme="minorEastAsia" w:hAnsiTheme="minorEastAsia" w:cs="Times New Roman"/>
-          <w:color w:val="000000"/>
           <w:sz w:val="22"/>
         </w:rPr>
       </w:pPr>
       <w:r>
         <w:rPr>
           <w:rFonts w:asciiTheme="minorEastAsia" w:hAnsiTheme="minorEastAsia" w:cs="Times New Roman"/>
-          <w:color w:val="000000"/>
           <w:sz w:val="22"/>
         </w:rPr>
         <w:t xml:space="preserve">102 - (168 </w:t>
@@ -12131,7 +12065,6 @@
       <w:r>
         <w:rPr>
           <w:rFonts w:asciiTheme="minorEastAsia" w:hAnsiTheme="minorEastAsia" w:cs="Times New Roman"/>
-          <w:color w:val="000000"/>
           <w:sz w:val="22"/>
           <w:shd w:val="clear" w:color="auto" w:fill="FFFFFF"/>
         </w:rPr>
@@ -12140,7 +12073,6 @@
       <w:r>
         <w:rPr>
           <w:rFonts w:asciiTheme="minorEastAsia" w:hAnsiTheme="minorEastAsia" w:cs="Times New Roman"/>
-          <w:color w:val="000000"/>
           <w:sz w:val="22"/>
         </w:rPr>
         <w:t xml:space="preserve"> 3) = ?</w:t>
@@ -12148,7 +12080,6 @@
       <w:r>
         <w:rPr>
           <w:rFonts w:asciiTheme="minorEastAsia" w:hAnsiTheme="minorEastAsia" w:cs="Times New Roman"/>
-          <w:color w:val="FFFFFF" w:themeColor="background1"/>
           <w:sz w:val="16"/>
           <w:szCs w:val="16"/>
         </w:rPr>
@@ -12177,14 +12108,12 @@
             <w:pPr>
               <w:rPr>
                 <w:rFonts w:asciiTheme="minorEastAsia" w:hAnsiTheme="minorEastAsia" w:cs="Times New Roman"/>
-                <w:color w:val="000000"/>
-                <w:sz w:val="22"/>
-              </w:rPr>
-            </w:pPr>
-            <w:r>
-              <w:rPr>
-                <w:rFonts w:asciiTheme="minorEastAsia" w:hAnsiTheme="minorEastAsia" w:cs="Times New Roman"/>
-                <w:color w:val="FFFFFF" w:themeColor="background1"/>
+                <w:sz w:val="22"/>
+              </w:rPr>
+            </w:pPr>
+            <w:r>
+              <w:rPr>
+                <w:rFonts w:asciiTheme="minorEastAsia" w:hAnsiTheme="minorEastAsia" w:cs="Times New Roman"/>
                 <w:sz w:val="22"/>
               </w:rPr>
               <w:t>46</w:t>
@@ -12203,14 +12132,12 @@
         <w:ind w:leftChars="0"/>
         <w:rPr>
           <w:rFonts w:asciiTheme="minorEastAsia" w:hAnsiTheme="minorEastAsia" w:cs="Times New Roman"/>
-          <w:color w:val="000000"/>
           <w:sz w:val="22"/>
         </w:rPr>
       </w:pPr>
       <w:r>
         <w:rPr>
           <w:rFonts w:asciiTheme="minorEastAsia" w:hAnsiTheme="minorEastAsia" w:cs="Times New Roman"/>
-          <w:color w:val="000000"/>
           <w:sz w:val="22"/>
         </w:rPr>
         <w:t xml:space="preserve">648 + 365 </w:t>
@@ -12218,7 +12145,6 @@
       <w:r>
         <w:rPr>
           <w:rFonts w:asciiTheme="minorEastAsia" w:hAnsiTheme="minorEastAsia" w:cs="Times New Roman"/>
-          <w:color w:val="000000"/>
           <w:sz w:val="22"/>
           <w:shd w:val="clear" w:color="auto" w:fill="FFFFFF"/>
         </w:rPr>
@@ -12227,7 +12153,6 @@
       <w:r>
         <w:rPr>
           <w:rFonts w:asciiTheme="minorEastAsia" w:hAnsiTheme="minorEastAsia" w:cs="Times New Roman"/>
-          <w:color w:val="000000"/>
           <w:sz w:val="22"/>
         </w:rPr>
         <w:t xml:space="preserve"> 5 - 112 = ?</w:t>
@@ -12235,7 +12160,6 @@
       <w:r>
         <w:rPr>
           <w:rFonts w:asciiTheme="minorEastAsia" w:hAnsiTheme="minorEastAsia" w:cs="Times New Roman"/>
-          <w:color w:val="FFFFFF" w:themeColor="background1"/>
           <w:sz w:val="16"/>
           <w:szCs w:val="16"/>
         </w:rPr>
@@ -12264,14 +12188,12 @@
             <w:pPr>
               <w:rPr>
                 <w:rFonts w:asciiTheme="minorEastAsia" w:hAnsiTheme="minorEastAsia" w:cs="Times New Roman"/>
-                <w:color w:val="000000"/>
-                <w:sz w:val="22"/>
-              </w:rPr>
-            </w:pPr>
-            <w:r>
-              <w:rPr>
-                <w:rFonts w:asciiTheme="minorEastAsia" w:hAnsiTheme="minorEastAsia" w:cs="Times New Roman"/>
-                <w:color w:val="FFFFFF" w:themeColor="background1"/>
+                <w:sz w:val="22"/>
+              </w:rPr>
+            </w:pPr>
+            <w:r>
+              <w:rPr>
+                <w:rFonts w:asciiTheme="minorEastAsia" w:hAnsiTheme="minorEastAsia" w:cs="Times New Roman"/>
                 <w:sz w:val="22"/>
               </w:rPr>
               <w:t>609</w:t>
@@ -12338,7 +12260,6 @@
       <w:r>
         <w:rPr>
           <w:rFonts w:asciiTheme="minorEastAsia" w:hAnsiTheme="minorEastAsia" w:cs="Times New Roman"/>
-          <w:color w:val="000000"/>
           <w:sz w:val="22"/>
         </w:rPr>
         <w:t>6</w:t>
@@ -12354,7 +12275,6 @@
       <w:r>
         <w:rPr>
           <w:rFonts w:asciiTheme="minorEastAsia" w:hAnsiTheme="minorEastAsia" w:cs="Times New Roman"/>
-          <w:color w:val="000000"/>
           <w:sz w:val="22"/>
         </w:rPr>
         <w:t>110</w:t>
@@ -12370,7 +12290,6 @@
       <w:r>
         <w:rPr>
           <w:rFonts w:asciiTheme="minorEastAsia" w:hAnsiTheme="minorEastAsia" w:cs="Times New Roman"/>
-          <w:color w:val="000000"/>
           <w:sz w:val="22"/>
         </w:rPr>
         <w:t>6</w:t>
@@ -12386,7 +12305,6 @@
       <w:r>
         <w:rPr>
           <w:rFonts w:asciiTheme="minorEastAsia" w:hAnsiTheme="minorEastAsia" w:cs="Times New Roman"/>
-          <w:color w:val="000000"/>
           <w:sz w:val="22"/>
         </w:rPr>
         <w:t>135元</w:t>
@@ -12431,7 +12349,6 @@
       <w:r>
         <w:rPr>
           <w:rFonts w:asciiTheme="minorEastAsia" w:hAnsiTheme="minorEastAsia" w:cs="Times New Roman"/>
-          <w:color w:val="FFFFFF" w:themeColor="background1"/>
           <w:sz w:val="16"/>
           <w:szCs w:val="16"/>
           <w:shd w:val="clear" w:color="auto" w:fill="FFFFFF"/>
@@ -12441,7 +12358,6 @@
       <w:r>
         <w:rPr>
           <w:rFonts w:asciiTheme="minorEastAsia" w:hAnsiTheme="minorEastAsia" w:cs="Times New Roman"/>
-          <w:color w:val="FFFFFF" w:themeColor="background1"/>
           <w:sz w:val="16"/>
           <w:szCs w:val="16"/>
           <w:shd w:val="clear" w:color="auto" w:fill="FFFFFF"/>
@@ -12471,14 +12387,12 @@
             <w:pPr>
               <w:rPr>
                 <w:rFonts w:asciiTheme="minorEastAsia" w:hAnsiTheme="minorEastAsia" w:cs="Times New Roman"/>
-                <w:color w:val="FFFFFF" w:themeColor="background1"/>
-                <w:sz w:val="22"/>
-              </w:rPr>
-            </w:pPr>
-            <w:r>
-              <w:rPr>
-                <w:rFonts w:asciiTheme="minorEastAsia" w:hAnsiTheme="minorEastAsia" w:cs="Times New Roman"/>
-                <w:color w:val="FFFFFF" w:themeColor="background1"/>
+                <w:sz w:val="22"/>
+              </w:rPr>
+            </w:pPr>
+            <w:r>
+              <w:rPr>
+                <w:rFonts w:asciiTheme="minorEastAsia" w:hAnsiTheme="minorEastAsia" w:cs="Times New Roman"/>
                 <w:sz w:val="22"/>
               </w:rPr>
               <w:t>135 × 6 - 110 × 6 = 150</w:t>
@@ -12488,7 +12402,6 @@
             <w:pPr>
               <w:rPr>
                 <w:rFonts w:asciiTheme="minorEastAsia" w:hAnsiTheme="minorEastAsia" w:cs="Times New Roman"/>
-                <w:color w:val="000000"/>
                 <w:sz w:val="22"/>
                 <w:shd w:val="clear" w:color="auto" w:fill="FFFFFF"/>
               </w:rPr>
@@ -12496,7 +12409,6 @@
             <w:r>
               <w:rPr>
                 <w:rFonts w:asciiTheme="minorEastAsia" w:hAnsiTheme="minorEastAsia" w:cs="Times New Roman"/>
-                <w:color w:val="FFFFFF" w:themeColor="background1"/>
                 <w:sz w:val="22"/>
               </w:rPr>
               <w:t>(135 - 110) × 6 = 150</w:t>
@@ -12515,7 +12427,6 @@
         <w:ind w:leftChars="0"/>
         <w:rPr>
           <w:rFonts w:asciiTheme="minorEastAsia" w:hAnsiTheme="minorEastAsia" w:cs="Times New Roman"/>
-          <w:color w:val="000000"/>
           <w:sz w:val="22"/>
         </w:rPr>
       </w:pPr>
@@ -12559,7 +12470,6 @@
       <w:r>
         <w:rPr>
           <w:rFonts w:asciiTheme="minorEastAsia" w:hAnsiTheme="minorEastAsia" w:cs="Times New Roman"/>
-          <w:color w:val="FFFFFF" w:themeColor="background1"/>
           <w:sz w:val="16"/>
           <w:szCs w:val="16"/>
           <w:shd w:val="clear" w:color="auto" w:fill="FFFFFF"/>
@@ -12589,7 +12499,6 @@
             <w:pPr>
               <w:rPr>
                 <w:rFonts w:asciiTheme="minorEastAsia" w:hAnsiTheme="minorEastAsia" w:cs="Times New Roman"/>
-                <w:color w:val="FFFFFF" w:themeColor="background1"/>
                 <w:sz w:val="22"/>
                 <w:shd w:val="clear" w:color="auto" w:fill="FFFFFF"/>
               </w:rPr>
@@ -12597,7 +12506,6 @@
             <w:r>
               <w:rPr>
                 <w:rFonts w:asciiTheme="minorEastAsia" w:hAnsiTheme="minorEastAsia" w:cs="Times New Roman"/>
-                <w:color w:val="FFFFFF" w:themeColor="background1"/>
                 <w:sz w:val="22"/>
               </w:rPr>
               <w:t>40 × 2 + 25 = 105</w:t>
@@ -12607,7 +12515,6 @@
             <w:pPr>
               <w:rPr>
                 <w:rFonts w:asciiTheme="minorEastAsia" w:hAnsiTheme="minorEastAsia" w:cs="Times New Roman"/>
-                <w:color w:val="000000"/>
                 <w:sz w:val="22"/>
                 <w:shd w:val="clear" w:color="auto" w:fill="FFFFFF"/>
               </w:rPr>
@@ -12670,7 +12577,6 @@
       <w:r>
         <w:rPr>
           <w:rFonts w:asciiTheme="minorEastAsia" w:hAnsiTheme="minorEastAsia" w:cs="Times New Roman"/>
-          <w:color w:val="000000"/>
           <w:sz w:val="22"/>
         </w:rPr>
         <w:t>26 × (3 + 5)</w:t>
@@ -12678,7 +12584,6 @@
       <w:r>
         <w:rPr>
           <w:rFonts w:asciiTheme="minorEastAsia" w:hAnsiTheme="minorEastAsia" w:cs="Times New Roman"/>
-          <w:color w:val="FFFFFF" w:themeColor="background1"/>
           <w:sz w:val="16"/>
           <w:szCs w:val="16"/>
         </w:rPr>
@@ -12710,6 +12615,13 @@
                 <w:sz w:val="22"/>
               </w:rPr>
             </w:pPr>
+            <w:r>
+              <w:rPr>
+                <w:rFonts w:asciiTheme="minorEastAsia" w:hAnsiTheme="minorEastAsia" w:cs="Times New Roman" w:hint="eastAsia"/>
+                <w:sz w:val="22"/>
+              </w:rPr>
+              <w:t>208</w:t>
+            </w:r>
           </w:p>
         </w:tc>
       </w:tr>
@@ -12724,14 +12636,12 @@
         <w:ind w:leftChars="0"/>
         <w:rPr>
           <w:rFonts w:asciiTheme="minorEastAsia" w:hAnsiTheme="minorEastAsia" w:cs="Times New Roman"/>
-          <w:color w:val="000000"/>
           <w:sz w:val="22"/>
         </w:rPr>
       </w:pPr>
       <w:r>
         <w:rPr>
           <w:rFonts w:asciiTheme="minorEastAsia" w:hAnsiTheme="minorEastAsia" w:cs="Times New Roman"/>
-          <w:color w:val="000000"/>
           <w:sz w:val="22"/>
         </w:rPr>
         <w:t>50 ÷ 5 - 30 ÷ 5</w:t>
@@ -12739,7 +12649,6 @@
       <w:r>
         <w:rPr>
           <w:rFonts w:asciiTheme="minorEastAsia" w:hAnsiTheme="minorEastAsia" w:cs="Times New Roman"/>
-          <w:color w:val="FFFFFF" w:themeColor="background1"/>
           <w:sz w:val="16"/>
           <w:szCs w:val="16"/>
         </w:rPr>
@@ -12771,6 +12680,13 @@
                 <w:sz w:val="22"/>
               </w:rPr>
             </w:pPr>
+            <w:r>
+              <w:rPr>
+                <w:rFonts w:asciiTheme="minorEastAsia" w:hAnsiTheme="minorEastAsia" w:cs="Times New Roman" w:hint="eastAsia"/>
+                <w:sz w:val="22"/>
+              </w:rPr>
+              <w:t>4</w:t>
+            </w:r>
           </w:p>
         </w:tc>
       </w:tr>
@@ -12979,15 +12895,7 @@
           <w:rFonts w:asciiTheme="minorEastAsia" w:hAnsiTheme="minorEastAsia" w:cs="Times New Roman"/>
           <w:sz w:val="22"/>
         </w:rPr>
-        <w:t>本測驗卷為</w:t>
-      </w:r>
-      <w:r>
-        <w:rPr>
-          <w:rFonts w:asciiTheme="minorEastAsia" w:hAnsiTheme="minorEastAsia" w:cs="Times New Roman"/>
-          <w:color w:val="000000"/>
-          <w:sz w:val="22"/>
-        </w:rPr>
-        <w:t>10</w:t>
+        <w:t>本測驗卷為10</w:t>
       </w:r>
       <w:r>
         <w:rPr>
@@ -12999,7 +12907,6 @@
       <w:r>
         <w:rPr>
           <w:rFonts w:asciiTheme="minorEastAsia" w:hAnsiTheme="minorEastAsia" w:cs="Times New Roman"/>
-          <w:color w:val="000000"/>
           <w:sz w:val="22"/>
         </w:rPr>
         <w:t>請</w:t>
@@ -13007,7 +12914,6 @@
       <w:r>
         <w:rPr>
           <w:rFonts w:asciiTheme="minorEastAsia" w:hAnsiTheme="minorEastAsia" w:cs="Times New Roman"/>
-          <w:color w:val="000000"/>
           <w:sz w:val="22"/>
         </w:rPr>
         <w:t>在框框中填入你們的</w:t>
@@ -13015,7 +12921,6 @@
       <w:r>
         <w:rPr>
           <w:rFonts w:asciiTheme="minorEastAsia" w:hAnsiTheme="minorEastAsia" w:cs="Times New Roman"/>
-          <w:color w:val="000000"/>
           <w:sz w:val="22"/>
         </w:rPr>
         <w:t>計算過程與正確</w:t>
@@ -13023,17 +12928,9 @@
       <w:r>
         <w:rPr>
           <w:rFonts w:asciiTheme="minorEastAsia" w:hAnsiTheme="minorEastAsia" w:cs="Times New Roman"/>
-          <w:color w:val="000000"/>
-          <w:sz w:val="22"/>
-        </w:rPr>
-        <w:t>答案</w:t>
-      </w:r>
-      <w:r>
-        <w:rPr>
-          <w:rFonts w:asciiTheme="minorEastAsia" w:hAnsiTheme="minorEastAsia" w:cs="Times New Roman"/>
-          <w:sz w:val="22"/>
-        </w:rPr>
-        <w:t>。</w:t>
+          <w:sz w:val="22"/>
+        </w:rPr>
+        <w:t>答案。</w:t>
       </w:r>
     </w:p>
     <w:p>
@@ -13046,14 +12943,12 @@
         <w:ind w:leftChars="0"/>
         <w:rPr>
           <w:rFonts w:asciiTheme="minorEastAsia" w:hAnsiTheme="minorEastAsia" w:cs="Times New Roman"/>
-          <w:color w:val="000000"/>
           <w:sz w:val="22"/>
         </w:rPr>
       </w:pPr>
       <w:r>
         <w:rPr>
           <w:rFonts w:asciiTheme="minorEastAsia" w:hAnsiTheme="minorEastAsia" w:cs="Times New Roman"/>
-          <w:color w:val="000000"/>
           <w:sz w:val="22"/>
         </w:rPr>
         <w:t>235</w:t>
@@ -13061,7 +12956,6 @@
       <w:r>
         <w:rPr>
           <w:rFonts w:asciiTheme="minorEastAsia" w:hAnsiTheme="minorEastAsia" w:cs="Times New Roman"/>
-          <w:color w:val="000000"/>
           <w:sz w:val="22"/>
         </w:rPr>
         <w:t xml:space="preserve"> </w:t>
@@ -13069,7 +12963,6 @@
       <w:r>
         <w:rPr>
           <w:rFonts w:asciiTheme="minorEastAsia" w:hAnsiTheme="minorEastAsia" w:cs="Times New Roman"/>
-          <w:color w:val="000000"/>
           <w:sz w:val="22"/>
         </w:rPr>
         <w:t>-</w:t>
@@ -13077,7 +12970,6 @@
       <w:r>
         <w:rPr>
           <w:rFonts w:asciiTheme="minorEastAsia" w:hAnsiTheme="minorEastAsia" w:cs="Times New Roman"/>
-          <w:color w:val="000000"/>
           <w:sz w:val="22"/>
         </w:rPr>
         <w:t xml:space="preserve"> 2</w:t>
@@ -13085,7 +12977,6 @@
       <w:r>
         <w:rPr>
           <w:rFonts w:asciiTheme="minorEastAsia" w:hAnsiTheme="minorEastAsia" w:cs="Times New Roman"/>
-          <w:color w:val="000000"/>
           <w:sz w:val="22"/>
         </w:rPr>
         <w:t xml:space="preserve">0 </w:t>
@@ -13093,7 +12984,6 @@
       <w:r>
         <w:rPr>
           <w:rFonts w:asciiTheme="minorEastAsia" w:hAnsiTheme="minorEastAsia" w:cs="Times New Roman"/>
-          <w:color w:val="000000"/>
           <w:sz w:val="22"/>
         </w:rPr>
         <w:t xml:space="preserve">+ </w:t>
@@ -13101,7 +12991,6 @@
       <w:r>
         <w:rPr>
           <w:rFonts w:asciiTheme="minorEastAsia" w:hAnsiTheme="minorEastAsia" w:cs="Times New Roman"/>
-          <w:color w:val="000000"/>
           <w:sz w:val="22"/>
         </w:rPr>
         <w:t>115</w:t>
@@ -13109,7 +12998,6 @@
       <w:r>
         <w:rPr>
           <w:rFonts w:asciiTheme="minorEastAsia" w:hAnsiTheme="minorEastAsia" w:cs="Times New Roman"/>
-          <w:color w:val="000000"/>
           <w:sz w:val="22"/>
         </w:rPr>
         <w:t xml:space="preserve"> </w:t>
@@ -13117,7 +13005,6 @@
       <w:r>
         <w:rPr>
           <w:rFonts w:asciiTheme="minorEastAsia" w:hAnsiTheme="minorEastAsia" w:cs="Times New Roman"/>
-          <w:color w:val="000000"/>
           <w:sz w:val="22"/>
         </w:rPr>
         <w:t>+</w:t>
@@ -13125,7 +13012,6 @@
       <w:r>
         <w:rPr>
           <w:rFonts w:asciiTheme="minorEastAsia" w:hAnsiTheme="minorEastAsia" w:cs="Times New Roman"/>
-          <w:color w:val="000000"/>
           <w:sz w:val="22"/>
         </w:rPr>
         <w:t xml:space="preserve"> </w:t>
@@ -13133,7 +13019,6 @@
       <w:r>
         <w:rPr>
           <w:rFonts w:asciiTheme="minorEastAsia" w:hAnsiTheme="minorEastAsia" w:cs="Times New Roman"/>
-          <w:color w:val="000000"/>
           <w:sz w:val="22"/>
         </w:rPr>
         <w:t>28</w:t>
@@ -13141,7 +13026,6 @@
       <w:r>
         <w:rPr>
           <w:rFonts w:asciiTheme="minorEastAsia" w:hAnsiTheme="minorEastAsia" w:cs="Times New Roman"/>
-          <w:color w:val="000000"/>
           <w:sz w:val="22"/>
         </w:rPr>
         <w:t xml:space="preserve"> = ?</w:t>
@@ -13169,17 +13053,15 @@
             <w:pPr>
               <w:rPr>
                 <w:rFonts w:asciiTheme="minorEastAsia" w:hAnsiTheme="minorEastAsia" w:cs="Times New Roman"/>
-                <w:color w:val="000000"/>
-                <w:sz w:val="22"/>
-              </w:rPr>
-            </w:pPr>
-            <w:r>
-              <w:rPr>
-                <w:rFonts w:asciiTheme="minorEastAsia" w:hAnsiTheme="minorEastAsia" w:cs="Times New Roman"/>
-                <w:color w:val="FFFFFF" w:themeColor="background1"/>
-                <w:sz w:val="22"/>
-              </w:rPr>
-              <w:t>20</w:t>
+                <w:sz w:val="22"/>
+              </w:rPr>
+            </w:pPr>
+            <w:r>
+              <w:rPr>
+                <w:rFonts w:asciiTheme="minorEastAsia" w:hAnsiTheme="minorEastAsia" w:cs="Times New Roman" w:hint="eastAsia"/>
+                <w:sz w:val="22"/>
+              </w:rPr>
+              <w:t>358</w:t>
             </w:r>
           </w:p>
         </w:tc>
@@ -13195,14 +13077,12 @@
         <w:ind w:leftChars="0"/>
         <w:rPr>
           <w:rFonts w:asciiTheme="minorEastAsia" w:hAnsiTheme="minorEastAsia" w:cs="Times New Roman"/>
-          <w:color w:val="000000"/>
           <w:sz w:val="22"/>
         </w:rPr>
       </w:pPr>
       <w:r>
         <w:rPr>
           <w:rFonts w:asciiTheme="minorEastAsia" w:hAnsiTheme="minorEastAsia" w:cs="Times New Roman"/>
-          <w:color w:val="000000"/>
           <w:sz w:val="22"/>
         </w:rPr>
         <w:t>540</w:t>
@@ -13210,7 +13090,6 @@
       <w:r>
         <w:rPr>
           <w:rFonts w:asciiTheme="minorEastAsia" w:hAnsiTheme="minorEastAsia" w:cs="Times New Roman"/>
-          <w:color w:val="000000"/>
           <w:sz w:val="22"/>
         </w:rPr>
         <w:t xml:space="preserve"> </w:t>
@@ -13218,7 +13097,6 @@
       <w:r>
         <w:rPr>
           <w:rFonts w:asciiTheme="minorEastAsia" w:hAnsiTheme="minorEastAsia" w:cs="Times New Roman"/>
-          <w:color w:val="000000"/>
           <w:sz w:val="22"/>
           <w:shd w:val="clear" w:color="auto" w:fill="FFFFFF"/>
         </w:rPr>
@@ -13227,7 +13105,6 @@
       <w:r>
         <w:rPr>
           <w:rFonts w:asciiTheme="minorEastAsia" w:hAnsiTheme="minorEastAsia" w:cs="Times New Roman"/>
-          <w:color w:val="000000"/>
           <w:sz w:val="22"/>
         </w:rPr>
         <w:t xml:space="preserve"> (</w:t>
@@ -13235,7 +13112,6 @@
       <w:r>
         <w:rPr>
           <w:rFonts w:asciiTheme="minorEastAsia" w:hAnsiTheme="minorEastAsia" w:cs="Times New Roman"/>
-          <w:color w:val="000000"/>
           <w:sz w:val="22"/>
         </w:rPr>
         <w:t>23</w:t>
@@ -13243,7 +13119,6 @@
       <w:r>
         <w:rPr>
           <w:rFonts w:asciiTheme="minorEastAsia" w:hAnsiTheme="minorEastAsia" w:cs="Times New Roman"/>
-          <w:color w:val="000000"/>
           <w:sz w:val="22"/>
         </w:rPr>
         <w:t xml:space="preserve"> </w:t>
@@ -13251,7 +13126,6 @@
       <w:r>
         <w:rPr>
           <w:rFonts w:asciiTheme="minorEastAsia" w:hAnsiTheme="minorEastAsia" w:cs="Times New Roman"/>
-          <w:color w:val="000000"/>
           <w:sz w:val="22"/>
         </w:rPr>
         <w:t>+</w:t>
@@ -13259,7 +13133,6 @@
       <w:r>
         <w:rPr>
           <w:rFonts w:asciiTheme="minorEastAsia" w:hAnsiTheme="minorEastAsia" w:cs="Times New Roman"/>
-          <w:color w:val="000000"/>
           <w:sz w:val="22"/>
         </w:rPr>
         <w:t xml:space="preserve"> </w:t>
@@ -13267,7 +13140,6 @@
       <w:r>
         <w:rPr>
           <w:rFonts w:asciiTheme="minorEastAsia" w:hAnsiTheme="minorEastAsia" w:cs="Times New Roman"/>
-          <w:color w:val="000000"/>
           <w:sz w:val="22"/>
         </w:rPr>
         <w:t>4</w:t>
@@ -13275,7 +13147,6 @@
       <w:r>
         <w:rPr>
           <w:rFonts w:asciiTheme="minorEastAsia" w:hAnsiTheme="minorEastAsia" w:cs="Times New Roman"/>
-          <w:color w:val="000000"/>
           <w:sz w:val="22"/>
         </w:rPr>
         <w:t>) = ?</w:t>
@@ -13283,7 +13154,6 @@
       <w:r>
         <w:rPr>
           <w:rFonts w:asciiTheme="minorEastAsia" w:hAnsiTheme="minorEastAsia" w:cs="Times New Roman"/>
-          <w:color w:val="FFFFFF" w:themeColor="background1"/>
           <w:sz w:val="16"/>
           <w:szCs w:val="16"/>
         </w:rPr>
@@ -13312,14 +13182,12 @@
             <w:pPr>
               <w:rPr>
                 <w:rFonts w:asciiTheme="minorEastAsia" w:hAnsiTheme="minorEastAsia" w:cs="Times New Roman"/>
-                <w:color w:val="000000"/>
-                <w:sz w:val="22"/>
-              </w:rPr>
-            </w:pPr>
-            <w:r>
-              <w:rPr>
-                <w:rFonts w:asciiTheme="minorEastAsia" w:hAnsiTheme="minorEastAsia" w:cs="Times New Roman"/>
-                <w:color w:val="FFFFFF" w:themeColor="background1"/>
+                <w:sz w:val="22"/>
+              </w:rPr>
+            </w:pPr>
+            <w:r>
+              <w:rPr>
+                <w:rFonts w:asciiTheme="minorEastAsia" w:hAnsiTheme="minorEastAsia" w:cs="Times New Roman"/>
                 <w:sz w:val="22"/>
               </w:rPr>
               <w:t>20</w:t>
@@ -13338,14 +13206,12 @@
         <w:ind w:leftChars="0"/>
         <w:rPr>
           <w:rFonts w:asciiTheme="minorEastAsia" w:hAnsiTheme="minorEastAsia" w:cs="Times New Roman"/>
-          <w:color w:val="000000"/>
           <w:sz w:val="22"/>
         </w:rPr>
       </w:pPr>
       <w:r>
         <w:rPr>
           <w:rFonts w:asciiTheme="minorEastAsia" w:hAnsiTheme="minorEastAsia" w:cs="Times New Roman"/>
-          <w:color w:val="000000"/>
           <w:sz w:val="22"/>
         </w:rPr>
         <w:t>60</w:t>
@@ -13353,7 +13219,6 @@
       <w:r>
         <w:rPr>
           <w:rFonts w:asciiTheme="minorEastAsia" w:hAnsiTheme="minorEastAsia" w:cs="Times New Roman"/>
-          <w:color w:val="000000"/>
           <w:sz w:val="22"/>
         </w:rPr>
         <w:t xml:space="preserve"> ×</w:t>
@@ -13361,7 +13226,6 @@
       <w:r>
         <w:rPr>
           <w:rFonts w:asciiTheme="minorEastAsia" w:hAnsiTheme="minorEastAsia" w:cs="Times New Roman"/>
-          <w:color w:val="000000"/>
           <w:sz w:val="22"/>
         </w:rPr>
         <w:t xml:space="preserve"> 3 -</w:t>
@@ -13369,7 +13233,6 @@
       <w:r>
         <w:rPr>
           <w:rFonts w:asciiTheme="minorEastAsia" w:hAnsiTheme="minorEastAsia" w:cs="Times New Roman"/>
-          <w:color w:val="000000"/>
           <w:sz w:val="22"/>
         </w:rPr>
         <w:t xml:space="preserve"> </w:t>
@@ -13377,7 +13240,6 @@
       <w:r>
         <w:rPr>
           <w:rFonts w:asciiTheme="minorEastAsia" w:hAnsiTheme="minorEastAsia" w:cs="Times New Roman"/>
-          <w:color w:val="000000"/>
           <w:sz w:val="22"/>
         </w:rPr>
         <w:t>24</w:t>
@@ -13385,7 +13247,6 @@
       <w:r>
         <w:rPr>
           <w:rFonts w:asciiTheme="minorEastAsia" w:hAnsiTheme="minorEastAsia" w:cs="Times New Roman"/>
-          <w:color w:val="000000"/>
           <w:sz w:val="22"/>
         </w:rPr>
         <w:t xml:space="preserve"> ×</w:t>
@@ -13393,7 +13254,6 @@
       <w:r>
         <w:rPr>
           <w:rFonts w:asciiTheme="minorEastAsia" w:hAnsiTheme="minorEastAsia" w:cs="Times New Roman"/>
-          <w:color w:val="000000"/>
           <w:sz w:val="22"/>
         </w:rPr>
         <w:t xml:space="preserve"> 3</w:t>
@@ -13401,7 +13261,6 @@
       <w:r>
         <w:rPr>
           <w:rFonts w:asciiTheme="minorEastAsia" w:hAnsiTheme="minorEastAsia" w:cs="Times New Roman"/>
-          <w:color w:val="000000"/>
           <w:sz w:val="22"/>
         </w:rPr>
         <w:t xml:space="preserve"> = ?</w:t>
@@ -13429,17 +13288,15 @@
             <w:pPr>
               <w:rPr>
                 <w:rFonts w:asciiTheme="minorEastAsia" w:hAnsiTheme="minorEastAsia" w:cs="Times New Roman"/>
-                <w:color w:val="000000"/>
-                <w:sz w:val="22"/>
-              </w:rPr>
-            </w:pPr>
-            <w:r>
-              <w:rPr>
-                <w:rFonts w:asciiTheme="minorEastAsia" w:hAnsiTheme="minorEastAsia" w:cs="Times New Roman"/>
-                <w:color w:val="FFFFFF" w:themeColor="background1"/>
-                <w:sz w:val="22"/>
-              </w:rPr>
-              <w:t>20</w:t>
+                <w:sz w:val="22"/>
+              </w:rPr>
+            </w:pPr>
+            <w:r>
+              <w:rPr>
+                <w:rFonts w:asciiTheme="minorEastAsia" w:hAnsiTheme="minorEastAsia" w:cs="Times New Roman" w:hint="eastAsia"/>
+                <w:sz w:val="22"/>
+              </w:rPr>
+              <w:t>108</w:t>
             </w:r>
           </w:p>
         </w:tc>
@@ -13455,14 +13312,12 @@
         <w:ind w:leftChars="0"/>
         <w:rPr>
           <w:rFonts w:asciiTheme="minorEastAsia" w:hAnsiTheme="minorEastAsia" w:cs="Times New Roman"/>
-          <w:color w:val="000000"/>
           <w:sz w:val="22"/>
         </w:rPr>
       </w:pPr>
       <w:r>
         <w:rPr>
           <w:rFonts w:asciiTheme="minorEastAsia" w:hAnsiTheme="minorEastAsia" w:cs="Times New Roman"/>
-          <w:color w:val="000000"/>
           <w:sz w:val="22"/>
         </w:rPr>
         <w:t>372</w:t>
@@ -13470,7 +13325,6 @@
       <w:r>
         <w:rPr>
           <w:rFonts w:asciiTheme="minorEastAsia" w:hAnsiTheme="minorEastAsia" w:cs="Times New Roman"/>
-          <w:color w:val="000000"/>
           <w:sz w:val="22"/>
         </w:rPr>
         <w:t xml:space="preserve"> </w:t>
@@ -13478,7 +13332,6 @@
       <w:r>
         <w:rPr>
           <w:rFonts w:asciiTheme="minorEastAsia" w:hAnsiTheme="minorEastAsia" w:cs="Times New Roman"/>
-          <w:color w:val="000000"/>
           <w:sz w:val="22"/>
           <w:shd w:val="clear" w:color="auto" w:fill="FFFFFF"/>
         </w:rPr>
@@ -13487,7 +13340,6 @@
       <w:r>
         <w:rPr>
           <w:rFonts w:asciiTheme="minorEastAsia" w:hAnsiTheme="minorEastAsia" w:cs="Times New Roman"/>
-          <w:color w:val="000000"/>
           <w:sz w:val="22"/>
         </w:rPr>
         <w:t xml:space="preserve"> </w:t>
@@ -13495,7 +13347,6 @@
       <w:r>
         <w:rPr>
           <w:rFonts w:asciiTheme="minorEastAsia" w:hAnsiTheme="minorEastAsia" w:cs="Times New Roman"/>
-          <w:color w:val="000000"/>
           <w:sz w:val="22"/>
         </w:rPr>
         <w:t>4</w:t>
@@ -13503,7 +13354,6 @@
       <w:r>
         <w:rPr>
           <w:rFonts w:asciiTheme="minorEastAsia" w:hAnsiTheme="minorEastAsia" w:cs="Times New Roman"/>
-          <w:color w:val="000000"/>
           <w:sz w:val="22"/>
         </w:rPr>
         <w:t xml:space="preserve"> </w:t>
@@ -13511,7 +13361,6 @@
       <w:r>
         <w:rPr>
           <w:rFonts w:asciiTheme="minorEastAsia" w:hAnsiTheme="minorEastAsia" w:cs="Times New Roman"/>
-          <w:color w:val="000000"/>
           <w:sz w:val="22"/>
         </w:rPr>
         <w:t>+</w:t>
@@ -13519,7 +13368,6 @@
       <w:r>
         <w:rPr>
           <w:rFonts w:asciiTheme="minorEastAsia" w:hAnsiTheme="minorEastAsia" w:cs="Times New Roman"/>
-          <w:color w:val="000000"/>
           <w:sz w:val="22"/>
         </w:rPr>
         <w:t xml:space="preserve"> </w:t>
@@ -13527,7 +13375,6 @@
       <w:r>
         <w:rPr>
           <w:rFonts w:asciiTheme="minorEastAsia" w:hAnsiTheme="minorEastAsia" w:cs="Times New Roman"/>
-          <w:color w:val="000000"/>
           <w:sz w:val="22"/>
         </w:rPr>
         <w:t>49</w:t>
@@ -13535,7 +13382,6 @@
       <w:r>
         <w:rPr>
           <w:rFonts w:asciiTheme="minorEastAsia" w:hAnsiTheme="minorEastAsia" w:cs="Times New Roman"/>
-          <w:color w:val="000000"/>
           <w:sz w:val="22"/>
         </w:rPr>
         <w:t xml:space="preserve"> </w:t>
@@ -13543,7 +13389,6 @@
       <w:r>
         <w:rPr>
           <w:rFonts w:asciiTheme="minorEastAsia" w:hAnsiTheme="minorEastAsia" w:cs="Times New Roman"/>
-          <w:color w:val="000000"/>
           <w:sz w:val="22"/>
           <w:shd w:val="clear" w:color="auto" w:fill="FFFFFF"/>
         </w:rPr>
@@ -13552,7 +13397,6 @@
       <w:r>
         <w:rPr>
           <w:rFonts w:asciiTheme="minorEastAsia" w:hAnsiTheme="minorEastAsia" w:cs="Times New Roman"/>
-          <w:color w:val="000000"/>
           <w:sz w:val="22"/>
         </w:rPr>
         <w:t xml:space="preserve"> </w:t>
@@ -13560,7 +13404,6 @@
       <w:r>
         <w:rPr>
           <w:rFonts w:asciiTheme="minorEastAsia" w:hAnsiTheme="minorEastAsia" w:cs="Times New Roman"/>
-          <w:color w:val="000000"/>
           <w:sz w:val="22"/>
         </w:rPr>
         <w:t>7</w:t>
@@ -13568,7 +13411,6 @@
       <w:r>
         <w:rPr>
           <w:rFonts w:asciiTheme="minorEastAsia" w:hAnsiTheme="minorEastAsia" w:cs="Times New Roman"/>
-          <w:color w:val="000000"/>
           <w:sz w:val="22"/>
         </w:rPr>
         <w:t xml:space="preserve"> = ?</w:t>
@@ -13576,7 +13418,6 @@
       <w:r>
         <w:rPr>
           <w:rFonts w:asciiTheme="minorEastAsia" w:hAnsiTheme="minorEastAsia" w:cs="Times New Roman"/>
-          <w:color w:val="000000"/>
           <w:sz w:val="22"/>
         </w:rPr>
         <w:t xml:space="preserve"> </w:t>
@@ -13604,14 +13445,12 @@
             <w:pPr>
               <w:rPr>
                 <w:rFonts w:asciiTheme="minorEastAsia" w:hAnsiTheme="minorEastAsia" w:cs="Times New Roman"/>
-                <w:color w:val="000000"/>
-                <w:sz w:val="22"/>
-              </w:rPr>
-            </w:pPr>
-            <w:r>
-              <w:rPr>
-                <w:rFonts w:asciiTheme="minorEastAsia" w:hAnsiTheme="minorEastAsia" w:cs="Times New Roman"/>
-                <w:color w:val="FFFFFF" w:themeColor="background1"/>
+                <w:sz w:val="22"/>
+              </w:rPr>
+            </w:pPr>
+            <w:r>
+              <w:rPr>
+                <w:rFonts w:asciiTheme="minorEastAsia" w:hAnsiTheme="minorEastAsia" w:cs="Times New Roman"/>
                 <w:sz w:val="22"/>
               </w:rPr>
               <w:t>100</w:t>
@@ -13630,14 +13469,12 @@
         <w:ind w:leftChars="0"/>
         <w:rPr>
           <w:rFonts w:asciiTheme="minorEastAsia" w:hAnsiTheme="minorEastAsia" w:cs="Times New Roman"/>
-          <w:color w:val="000000"/>
           <w:sz w:val="22"/>
         </w:rPr>
       </w:pPr>
       <w:r>
         <w:rPr>
           <w:rFonts w:asciiTheme="minorEastAsia" w:hAnsiTheme="minorEastAsia" w:cs="Times New Roman"/>
-          <w:color w:val="000000"/>
           <w:sz w:val="22"/>
         </w:rPr>
         <w:t>36</w:t>
@@ -13645,7 +13482,6 @@
       <w:r>
         <w:rPr>
           <w:rFonts w:asciiTheme="minorEastAsia" w:hAnsiTheme="minorEastAsia" w:cs="Times New Roman"/>
-          <w:color w:val="000000"/>
           <w:sz w:val="22"/>
         </w:rPr>
         <w:t xml:space="preserve"> </w:t>
@@ -13653,7 +13489,6 @@
       <w:r>
         <w:rPr>
           <w:rFonts w:asciiTheme="minorEastAsia" w:hAnsiTheme="minorEastAsia" w:cs="Times New Roman"/>
-          <w:color w:val="000000"/>
           <w:sz w:val="22"/>
         </w:rPr>
         <w:t>×</w:t>
@@ -13661,7 +13496,6 @@
       <w:r>
         <w:rPr>
           <w:rFonts w:asciiTheme="minorEastAsia" w:hAnsiTheme="minorEastAsia" w:cs="Times New Roman"/>
-          <w:color w:val="000000"/>
           <w:sz w:val="22"/>
         </w:rPr>
         <w:t xml:space="preserve"> </w:t>
@@ -13669,7 +13503,6 @@
       <w:r>
         <w:rPr>
           <w:rFonts w:asciiTheme="minorEastAsia" w:hAnsiTheme="minorEastAsia" w:cs="Times New Roman"/>
-          <w:color w:val="000000"/>
           <w:sz w:val="22"/>
         </w:rPr>
         <w:t>(54</w:t>
@@ -13677,7 +13510,6 @@
       <w:r>
         <w:rPr>
           <w:rFonts w:asciiTheme="minorEastAsia" w:hAnsiTheme="minorEastAsia" w:cs="Times New Roman"/>
-          <w:color w:val="000000"/>
           <w:sz w:val="22"/>
         </w:rPr>
         <w:t xml:space="preserve"> </w:t>
@@ -13685,7 +13517,6 @@
       <w:r>
         <w:rPr>
           <w:rFonts w:asciiTheme="minorEastAsia" w:hAnsiTheme="minorEastAsia" w:cs="Times New Roman"/>
-          <w:color w:val="000000"/>
           <w:sz w:val="22"/>
         </w:rPr>
         <w:t>+ 36</w:t>
@@ -13693,7 +13524,6 @@
       <w:r>
         <w:rPr>
           <w:rFonts w:asciiTheme="minorEastAsia" w:hAnsiTheme="minorEastAsia" w:cs="Times New Roman"/>
-          <w:color w:val="000000"/>
           <w:sz w:val="22"/>
         </w:rPr>
         <w:t>) = ?</w:t>
@@ -13701,7 +13531,6 @@
       <w:r>
         <w:rPr>
           <w:rFonts w:asciiTheme="minorEastAsia" w:hAnsiTheme="minorEastAsia" w:cs="Times New Roman"/>
-          <w:color w:val="FFFFFF" w:themeColor="background1"/>
           <w:sz w:val="16"/>
           <w:szCs w:val="16"/>
         </w:rPr>
@@ -13730,17 +13559,22 @@
             <w:pPr>
               <w:rPr>
                 <w:rFonts w:asciiTheme="minorEastAsia" w:hAnsiTheme="minorEastAsia" w:cs="Times New Roman"/>
-                <w:color w:val="000000"/>
-                <w:sz w:val="22"/>
-              </w:rPr>
-            </w:pPr>
-            <w:r>
-              <w:rPr>
-                <w:rFonts w:asciiTheme="minorEastAsia" w:hAnsiTheme="minorEastAsia" w:cs="Times New Roman"/>
-                <w:color w:val="FFFFFF" w:themeColor="background1"/>
-                <w:sz w:val="22"/>
-              </w:rPr>
-              <w:t>3600</w:t>
+                <w:sz w:val="22"/>
+              </w:rPr>
+            </w:pPr>
+            <w:r>
+              <w:rPr>
+                <w:rFonts w:asciiTheme="minorEastAsia" w:hAnsiTheme="minorEastAsia" w:cs="Times New Roman"/>
+                <w:sz w:val="22"/>
+              </w:rPr>
+              <w:t>3</w:t>
+            </w:r>
+            <w:r>
+              <w:rPr>
+                <w:rFonts w:asciiTheme="minorEastAsia" w:hAnsiTheme="minorEastAsia" w:cs="Times New Roman" w:hint="eastAsia"/>
+                <w:sz w:val="22"/>
+              </w:rPr>
+              <w:t>240</w:t>
             </w:r>
           </w:p>
         </w:tc>
@@ -13756,14 +13590,12 @@
         <w:ind w:leftChars="0"/>
         <w:rPr>
           <w:rFonts w:asciiTheme="minorEastAsia" w:hAnsiTheme="minorEastAsia" w:cs="Times New Roman"/>
-          <w:color w:val="000000"/>
           <w:sz w:val="22"/>
         </w:rPr>
       </w:pPr>
       <w:r>
         <w:rPr>
           <w:rFonts w:asciiTheme="minorEastAsia" w:hAnsiTheme="minorEastAsia" w:cs="Times New Roman"/>
-          <w:color w:val="000000"/>
           <w:sz w:val="22"/>
         </w:rPr>
         <w:t>390 -</w:t>
@@ -13771,7 +13603,6 @@
       <w:r>
         <w:rPr>
           <w:rFonts w:asciiTheme="minorEastAsia" w:hAnsiTheme="minorEastAsia" w:cs="Times New Roman"/>
-          <w:color w:val="000000"/>
           <w:sz w:val="22"/>
         </w:rPr>
         <w:t xml:space="preserve"> </w:t>
@@ -13779,7 +13610,6 @@
       <w:r>
         <w:rPr>
           <w:rFonts w:asciiTheme="minorEastAsia" w:hAnsiTheme="minorEastAsia" w:cs="Times New Roman"/>
-          <w:color w:val="000000"/>
           <w:sz w:val="22"/>
         </w:rPr>
         <w:t>2</w:t>
@@ -13787,7 +13617,6 @@
       <w:r>
         <w:rPr>
           <w:rFonts w:asciiTheme="minorEastAsia" w:hAnsiTheme="minorEastAsia" w:cs="Times New Roman"/>
-          <w:color w:val="000000"/>
           <w:sz w:val="22"/>
         </w:rPr>
         <w:t xml:space="preserve"> </w:t>
@@ -13795,7 +13624,6 @@
       <w:r>
         <w:rPr>
           <w:rFonts w:asciiTheme="minorEastAsia" w:hAnsiTheme="minorEastAsia" w:cs="Times New Roman"/>
-          <w:color w:val="000000"/>
           <w:sz w:val="22"/>
         </w:rPr>
         <w:t>×</w:t>
@@ -13803,7 +13631,6 @@
       <w:r>
         <w:rPr>
           <w:rFonts w:asciiTheme="minorEastAsia" w:hAnsiTheme="minorEastAsia" w:cs="Times New Roman"/>
-          <w:color w:val="000000"/>
           <w:sz w:val="22"/>
         </w:rPr>
         <w:t xml:space="preserve"> </w:t>
@@ -13811,7 +13638,6 @@
       <w:r>
         <w:rPr>
           <w:rFonts w:asciiTheme="minorEastAsia" w:hAnsiTheme="minorEastAsia" w:cs="Times New Roman"/>
-          <w:color w:val="000000"/>
           <w:sz w:val="22"/>
         </w:rPr>
         <w:t xml:space="preserve">12 + </w:t>
@@ -13819,7 +13645,6 @@
       <w:r>
         <w:rPr>
           <w:rFonts w:asciiTheme="minorEastAsia" w:hAnsiTheme="minorEastAsia" w:cs="Times New Roman"/>
-          <w:color w:val="000000"/>
           <w:sz w:val="22"/>
         </w:rPr>
         <w:t>2</w:t>
@@ -13827,7 +13652,6 @@
       <w:r>
         <w:rPr>
           <w:rFonts w:asciiTheme="minorEastAsia" w:hAnsiTheme="minorEastAsia" w:cs="Times New Roman"/>
-          <w:color w:val="000000"/>
           <w:sz w:val="22"/>
         </w:rPr>
         <w:t>5</w:t>
@@ -13835,7 +13659,6 @@
       <w:r>
         <w:rPr>
           <w:rFonts w:asciiTheme="minorEastAsia" w:hAnsiTheme="minorEastAsia" w:cs="Times New Roman"/>
-          <w:color w:val="000000"/>
           <w:sz w:val="22"/>
         </w:rPr>
         <w:t xml:space="preserve"> = ?</w:t>
@@ -13843,7 +13666,6 @@
       <w:r>
         <w:rPr>
           <w:rFonts w:asciiTheme="minorEastAsia" w:hAnsiTheme="minorEastAsia" w:cs="Times New Roman"/>
-          <w:color w:val="FFFFFF" w:themeColor="background1"/>
           <w:sz w:val="16"/>
           <w:szCs w:val="16"/>
         </w:rPr>
@@ -13872,14 +13694,12 @@
             <w:pPr>
               <w:rPr>
                 <w:rFonts w:asciiTheme="minorEastAsia" w:hAnsiTheme="minorEastAsia" w:cs="Times New Roman"/>
-                <w:color w:val="000000"/>
-                <w:sz w:val="22"/>
-              </w:rPr>
-            </w:pPr>
-            <w:r>
-              <w:rPr>
-                <w:rFonts w:asciiTheme="minorEastAsia" w:hAnsiTheme="minorEastAsia" w:cs="Times New Roman"/>
-                <w:color w:val="FFFFFF" w:themeColor="background1"/>
+                <w:sz w:val="22"/>
+              </w:rPr>
+            </w:pPr>
+            <w:r>
+              <w:rPr>
+                <w:rFonts w:asciiTheme="minorEastAsia" w:hAnsiTheme="minorEastAsia" w:cs="Times New Roman"/>
                 <w:sz w:val="22"/>
               </w:rPr>
               <w:t>391</w:t>
@@ -13942,7 +13762,6 @@
       <w:r>
         <w:rPr>
           <w:rFonts w:asciiTheme="minorEastAsia" w:hAnsiTheme="minorEastAsia" w:cs="Times New Roman"/>
-          <w:color w:val="FFFFFF" w:themeColor="background1"/>
           <w:sz w:val="18"/>
           <w:szCs w:val="18"/>
           <w:shd w:val="clear" w:color="auto" w:fill="FFFFFF"/>
@@ -13972,7 +13791,6 @@
             <w:pPr>
               <w:rPr>
                 <w:rFonts w:asciiTheme="minorEastAsia" w:hAnsiTheme="minorEastAsia" w:cs="Times New Roman"/>
-                <w:color w:val="FFFFFF" w:themeColor="background1"/>
                 <w:sz w:val="22"/>
                 <w:shd w:val="clear" w:color="auto" w:fill="FFFFFF"/>
               </w:rPr>
@@ -13980,7 +13798,6 @@
             <w:r>
               <w:rPr>
                 <w:rFonts w:asciiTheme="minorEastAsia" w:hAnsiTheme="minorEastAsia" w:cs="Times New Roman"/>
-                <w:color w:val="FFFFFF" w:themeColor="background1"/>
                 <w:sz w:val="22"/>
               </w:rPr>
               <w:t>9600 ÷ 120 ÷ 4 = 20</w:t>
@@ -13990,7 +13807,6 @@
             <w:pPr>
               <w:rPr>
                 <w:rFonts w:asciiTheme="minorEastAsia" w:hAnsiTheme="minorEastAsia" w:cs="Times New Roman"/>
-                <w:color w:val="000000"/>
                 <w:sz w:val="22"/>
                 <w:shd w:val="clear" w:color="auto" w:fill="FFFFFF"/>
               </w:rPr>
@@ -14009,7 +13825,6 @@
         <w:ind w:leftChars="0"/>
         <w:rPr>
           <w:rFonts w:asciiTheme="minorEastAsia" w:hAnsiTheme="minorEastAsia" w:cs="Times New Roman"/>
-          <w:color w:val="000000"/>
           <w:sz w:val="22"/>
         </w:rPr>
       </w:pPr>
@@ -14053,7 +13868,6 @@
       <w:r>
         <w:rPr>
           <w:rFonts w:asciiTheme="minorEastAsia" w:hAnsiTheme="minorEastAsia" w:cs="Times New Roman"/>
-          <w:color w:val="FFFFFF" w:themeColor="background1"/>
           <w:sz w:val="16"/>
           <w:szCs w:val="16"/>
           <w:shd w:val="clear" w:color="auto" w:fill="FFFFFF"/>
@@ -14083,7 +13897,6 @@
             <w:pPr>
               <w:rPr>
                 <w:rFonts w:asciiTheme="minorEastAsia" w:hAnsiTheme="minorEastAsia" w:cs="Times New Roman"/>
-                <w:color w:val="FFFFFF" w:themeColor="background1"/>
                 <w:sz w:val="22"/>
                 <w:shd w:val="clear" w:color="auto" w:fill="FFFFFF"/>
               </w:rPr>
@@ -14091,17 +13904,36 @@
             <w:r>
               <w:rPr>
                 <w:rFonts w:asciiTheme="minorEastAsia" w:hAnsiTheme="minorEastAsia" w:cs="Times New Roman"/>
-                <w:color w:val="FFFFFF" w:themeColor="background1"/>
-                <w:sz w:val="22"/>
-              </w:rPr>
-              <w:t>5 × 8 - 4 × 4 = 24</w:t>
-            </w:r>
-          </w:p>
-          <w:p>
-            <w:pPr>
-              <w:rPr>
-                <w:rFonts w:asciiTheme="minorEastAsia" w:hAnsiTheme="minorEastAsia" w:cs="Times New Roman"/>
-                <w:color w:val="000000"/>
+                <w:sz w:val="22"/>
+              </w:rPr>
+              <w:t xml:space="preserve">5 × 8 </w:t>
+            </w:r>
+            <w:r>
+              <w:rPr>
+                <w:rFonts w:asciiTheme="minorEastAsia" w:hAnsiTheme="minorEastAsia" w:cs="Times New Roman" w:hint="eastAsia"/>
+                <w:sz w:val="22"/>
+              </w:rPr>
+              <w:t>+</w:t>
+            </w:r>
+            <w:r>
+              <w:rPr>
+                <w:rFonts w:asciiTheme="minorEastAsia" w:hAnsiTheme="minorEastAsia" w:cs="Times New Roman"/>
+                <w:sz w:val="22"/>
+              </w:rPr>
+              <w:t xml:space="preserve"> 4 × 4 = </w:t>
+            </w:r>
+            <w:r>
+              <w:rPr>
+                <w:rFonts w:asciiTheme="minorEastAsia" w:hAnsiTheme="minorEastAsia" w:cs="Times New Roman" w:hint="eastAsia"/>
+                <w:sz w:val="22"/>
+              </w:rPr>
+              <w:t>56</w:t>
+            </w:r>
+          </w:p>
+          <w:p>
+            <w:pPr>
+              <w:rPr>
+                <w:rFonts w:asciiTheme="minorEastAsia" w:hAnsiTheme="minorEastAsia" w:cs="Times New Roman"/>
                 <w:sz w:val="22"/>
                 <w:shd w:val="clear" w:color="auto" w:fill="FFFFFF"/>
               </w:rPr>
@@ -14164,7 +13996,6 @@
       <w:r>
         <w:rPr>
           <w:rFonts w:asciiTheme="minorEastAsia" w:hAnsiTheme="minorEastAsia" w:cs="Times New Roman"/>
-          <w:color w:val="000000"/>
           <w:sz w:val="22"/>
         </w:rPr>
         <w:t>35 + 60</w:t>
@@ -14172,7 +14003,6 @@
       <w:r>
         <w:rPr>
           <w:rFonts w:asciiTheme="minorEastAsia" w:hAnsiTheme="minorEastAsia" w:cs="Times New Roman"/>
-          <w:color w:val="000000"/>
           <w:sz w:val="22"/>
         </w:rPr>
         <w:t xml:space="preserve"> -</w:t>
@@ -14180,7 +14010,6 @@
       <w:r>
         <w:rPr>
           <w:rFonts w:asciiTheme="minorEastAsia" w:hAnsiTheme="minorEastAsia" w:cs="Times New Roman"/>
-          <w:color w:val="000000"/>
           <w:sz w:val="22"/>
         </w:rPr>
         <w:t xml:space="preserve"> 12</w:t>
@@ -14188,7 +14017,6 @@
       <w:r>
         <w:rPr>
           <w:rFonts w:asciiTheme="minorEastAsia" w:hAnsiTheme="minorEastAsia" w:cs="Times New Roman"/>
-          <w:color w:val="FFFFFF" w:themeColor="background1"/>
           <w:sz w:val="16"/>
           <w:szCs w:val="16"/>
         </w:rPr>
@@ -14220,6 +14048,13 @@
                 <w:sz w:val="22"/>
               </w:rPr>
             </w:pPr>
+            <w:r>
+              <w:rPr>
+                <w:rFonts w:asciiTheme="minorEastAsia" w:hAnsiTheme="minorEastAsia" w:cs="Times New Roman" w:hint="eastAsia"/>
+                <w:sz w:val="22"/>
+              </w:rPr>
+              <w:t>83</w:t>
+            </w:r>
           </w:p>
         </w:tc>
       </w:tr>
@@ -14234,14 +14069,12 @@
         <w:ind w:leftChars="0"/>
         <w:rPr>
           <w:rFonts w:asciiTheme="minorEastAsia" w:hAnsiTheme="minorEastAsia" w:cs="Times New Roman"/>
-          <w:color w:val="000000"/>
           <w:sz w:val="22"/>
         </w:rPr>
       </w:pPr>
       <w:r>
         <w:rPr>
           <w:rFonts w:asciiTheme="minorEastAsia" w:hAnsiTheme="minorEastAsia" w:cs="Times New Roman"/>
-          <w:color w:val="000000"/>
           <w:sz w:val="22"/>
         </w:rPr>
         <w:t>65</w:t>
@@ -14249,7 +14082,6 @@
       <w:r>
         <w:rPr>
           <w:rFonts w:asciiTheme="minorEastAsia" w:hAnsiTheme="minorEastAsia" w:cs="Times New Roman"/>
-          <w:color w:val="000000"/>
           <w:sz w:val="22"/>
         </w:rPr>
         <w:t xml:space="preserve"> </w:t>
@@ -14257,7 +14089,6 @@
       <w:r>
         <w:rPr>
           <w:rFonts w:asciiTheme="minorEastAsia" w:hAnsiTheme="minorEastAsia" w:cs="Times New Roman"/>
-          <w:color w:val="000000"/>
           <w:sz w:val="22"/>
         </w:rPr>
         <w:t>×</w:t>
@@ -14265,7 +14096,6 @@
       <w:r>
         <w:rPr>
           <w:rFonts w:asciiTheme="minorEastAsia" w:hAnsiTheme="minorEastAsia" w:cs="Times New Roman"/>
-          <w:color w:val="000000"/>
           <w:sz w:val="22"/>
         </w:rPr>
         <w:t xml:space="preserve"> </w:t>
@@ -14273,7 +14103,6 @@
       <w:r>
         <w:rPr>
           <w:rFonts w:asciiTheme="minorEastAsia" w:hAnsiTheme="minorEastAsia" w:cs="Times New Roman"/>
-          <w:color w:val="000000"/>
           <w:sz w:val="22"/>
         </w:rPr>
         <w:t>4</w:t>
@@ -14281,7 +14110,6 @@
       <w:r>
         <w:rPr>
           <w:rFonts w:asciiTheme="minorEastAsia" w:hAnsiTheme="minorEastAsia" w:cs="Times New Roman"/>
-          <w:color w:val="000000"/>
           <w:sz w:val="22"/>
         </w:rPr>
         <w:t xml:space="preserve"> - </w:t>
@@ -14289,7 +14117,6 @@
       <w:r>
         <w:rPr>
           <w:rFonts w:asciiTheme="minorEastAsia" w:hAnsiTheme="minorEastAsia" w:cs="Times New Roman"/>
-          <w:color w:val="000000"/>
           <w:sz w:val="22"/>
         </w:rPr>
         <w:t>20</w:t>
@@ -14297,7 +14124,6 @@
       <w:r>
         <w:rPr>
           <w:rFonts w:asciiTheme="minorEastAsia" w:hAnsiTheme="minorEastAsia" w:cs="Times New Roman"/>
-          <w:color w:val="000000"/>
           <w:sz w:val="22"/>
         </w:rPr>
         <w:t xml:space="preserve"> </w:t>
@@ -14305,7 +14131,6 @@
       <w:r>
         <w:rPr>
           <w:rFonts w:asciiTheme="minorEastAsia" w:hAnsiTheme="minorEastAsia" w:cs="Times New Roman"/>
-          <w:color w:val="000000"/>
           <w:sz w:val="22"/>
         </w:rPr>
         <w:t>× 4</w:t>
@@ -14313,7 +14138,6 @@
       <w:r>
         <w:rPr>
           <w:rFonts w:asciiTheme="minorEastAsia" w:hAnsiTheme="minorEastAsia" w:cs="Times New Roman"/>
-          <w:color w:val="FFFFFF" w:themeColor="background1"/>
           <w:sz w:val="16"/>
           <w:szCs w:val="16"/>
         </w:rPr>
@@ -14345,6 +14169,13 @@
                 <w:sz w:val="22"/>
               </w:rPr>
             </w:pPr>
+            <w:r>
+              <w:rPr>
+                <w:rFonts w:asciiTheme="minorEastAsia" w:hAnsiTheme="minorEastAsia" w:cs="Times New Roman" w:hint="eastAsia"/>
+                <w:sz w:val="22"/>
+              </w:rPr>
+              <w:t>180</w:t>
+            </w:r>
           </w:p>
         </w:tc>
       </w:tr>
@@ -14472,84 +14303,70 @@
                 <w:rFonts w:ascii="Times New Roman" w:hAnsi="Times New Roman" w:cs="Times New Roman" w:hint="eastAsia"/>
                 <w:sz w:val="22"/>
               </w:rPr>
-              <w:t xml:space="preserve">　　</w:t>
+              <w:t xml:space="preserve">　　本研究以寓教於樂為理念，結合行動裝置之數位遊戲式學習模式，發展出一款數位遊戲式學習夥伴</w:t>
+            </w:r>
+            <w:r>
+              <w:rPr>
+                <w:rFonts w:ascii="Times New Roman" w:hAnsi="Times New Roman" w:cs="Times New Roman"/>
+                <w:sz w:val="22"/>
+              </w:rPr>
+              <w:t>APP(</w:t>
             </w:r>
             <w:r>
               <w:rPr>
                 <w:rFonts w:ascii="Times New Roman" w:hAnsi="Times New Roman" w:cs="Times New Roman" w:hint="eastAsia"/>
                 <w:sz w:val="22"/>
               </w:rPr>
-              <w:t>本研究以寓教於樂為理念，結合行動裝置之數位遊戲式學習模式，發展出一款數位遊戲式學習夥伴</w:t>
+              <w:t>含</w:t>
             </w:r>
             <w:r>
               <w:rPr>
                 <w:rFonts w:ascii="Times New Roman" w:hAnsi="Times New Roman" w:cs="Times New Roman"/>
                 <w:sz w:val="22"/>
               </w:rPr>
-              <w:t>APP(</w:t>
+              <w:t>WEB</w:t>
             </w:r>
             <w:r>
               <w:rPr>
                 <w:rFonts w:ascii="Times New Roman" w:hAnsi="Times New Roman" w:cs="Times New Roman" w:hint="eastAsia"/>
                 <w:sz w:val="22"/>
               </w:rPr>
-              <w:t>含</w:t>
+              <w:t>管理系統</w:t>
             </w:r>
             <w:r>
               <w:rPr>
                 <w:rFonts w:ascii="Times New Roman" w:hAnsi="Times New Roman" w:cs="Times New Roman"/>
                 <w:sz w:val="22"/>
               </w:rPr>
-              <w:t>WEB</w:t>
+              <w:t>)</w:t>
             </w:r>
             <w:r>
               <w:rPr>
                 <w:rFonts w:ascii="Times New Roman" w:hAnsi="Times New Roman" w:cs="Times New Roman" w:hint="eastAsia"/>
                 <w:sz w:val="22"/>
               </w:rPr>
-              <w:t>管理系統</w:t>
+              <w:t>，以作為學童的學習數學輔助工具。</w:t>
             </w:r>
             <w:r>
               <w:rPr>
                 <w:rFonts w:ascii="Times New Roman" w:hAnsi="Times New Roman" w:cs="Times New Roman"/>
                 <w:sz w:val="22"/>
               </w:rPr>
-              <w:t>)</w:t>
-            </w:r>
-            <w:r>
-              <w:rPr>
-                <w:rFonts w:ascii="Times New Roman" w:hAnsi="Times New Roman" w:cs="Times New Roman" w:hint="eastAsia"/>
-                <w:sz w:val="22"/>
-              </w:rPr>
-              <w:t>，以作為學童的學習數學輔助工具。</w:t>
+              <w:t>其中我們以整數的四則運算單元作為</w:t>
             </w:r>
             <w:r>
               <w:rPr>
                 <w:rFonts w:ascii="Times New Roman" w:hAnsi="Times New Roman" w:cs="Times New Roman"/>
                 <w:sz w:val="22"/>
               </w:rPr>
-              <w:t>其中我們以整數的四則運算單元作為</w:t>
+              <w:t>APP</w:t>
             </w:r>
             <w:r>
               <w:rPr>
                 <w:rFonts w:ascii="Times New Roman" w:hAnsi="Times New Roman" w:cs="Times New Roman"/>
                 <w:sz w:val="22"/>
               </w:rPr>
-              <w:t>APP</w:t>
-            </w:r>
-            <w:r>
-              <w:rPr>
-                <w:rFonts w:ascii="Times New Roman" w:hAnsi="Times New Roman" w:cs="Times New Roman"/>
-                <w:sz w:val="22"/>
-              </w:rPr>
-              <w:t>的發展起始點，數學計算是生活中不可或缺的能力，然而因為其單調繁複的計算，往往容易使人感到無趣、倦怠。為了改善這樣的風氣，我們嘗試著將乏味的數學計算融入到</w:t>
-            </w:r>
-            <w:r>
-              <w:rPr>
-                <w:rFonts w:ascii="Times New Roman" w:hAnsi="Times New Roman" w:cs="Times New Roman"/>
-                <w:sz w:val="22"/>
-              </w:rPr>
-              <w:t>遊戲情境中，透過不同的小遊戲來找出學童可能遭遇到的迷思概念問題</w:t>
+              <w:t>的發展起始點，數學計算是生活中不可或缺的能力，然而因為其單調繁複的計算，往往容易使人感到無趣、倦怠。為了改善這樣的風氣，我們嘗試著將乏味的數學計算融入到遊戲情境中，透過不同的小遊戲來找出學童可能遭遇到的迷思概念問題</w:t>
             </w:r>
             <w:r>
               <w:rPr>
@@ -15121,15 +14938,7 @@
           <w:sz w:val="22"/>
           <w:shd w:val="clear" w:color="auto" w:fill="FFFFFF"/>
         </w:rPr>
-        <w:t>：</w:t>
-      </w:r>
-      <w:r>
-        <w:rPr>
-          <w:rFonts w:asciiTheme="minorEastAsia" w:hAnsiTheme="minorEastAsia" w:cs="Times New Roman" w:hint="eastAsia"/>
-          <w:sz w:val="22"/>
-          <w:shd w:val="clear" w:color="auto" w:fill="FFFFFF"/>
-        </w:rPr>
-        <w:t>約___________年</w:t>
+        <w:t>：約___________年</w:t>
       </w:r>
     </w:p>
     <w:p>
@@ -15460,7 +15269,7 @@
           </mc:Choice>
           <mc:Fallback>
             <w:pict>
-              <v:shape id="_x0000_s1027" type="#_x0000_t202" style="position:absolute;margin-left:0;margin-top:182.75pt;width:185.9pt;height:110.6pt;z-index:251659264;visibility:visible;mso-wrap-style:square;mso-width-percent:400;mso-height-percent:200;mso-wrap-distance-left:9pt;mso-wrap-distance-top:3.6pt;mso-wrap-distance-right:9pt;mso-wrap-distance-bottom:3.6pt;mso-position-horizontal:center;mso-position-horizontal-relative:margin;mso-position-vertical:absolute;mso-position-vertical-relative:text;mso-width-percent:400;mso-height-percent:200;mso-width-relative:margin;mso-height-relative:margin;v-text-anchor:top" o:gfxdata="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">
+              <v:shape id="_x0000_s1027" type="#_x0000_t202" style="position:absolute;margin-left:0;margin-top:182.75pt;width:185.9pt;height:110.6pt;z-index:251659264;visibility:visible;mso-wrap-style:square;mso-width-percent:400;mso-height-percent:200;mso-wrap-distance-left:9pt;mso-wrap-distance-top:3.6pt;mso-wrap-distance-right:9pt;mso-wrap-distance-bottom:3.6pt;mso-position-horizontal:center;mso-position-horizontal-relative:margin;mso-position-vertical:absolute;mso-position-vertical-relative:text;mso-width-percent:400;mso-height-percent:200;mso-width-relative:margin;mso-height-relative:margin;v-text-anchor:top" o:gfxdata="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">
                 <v:textbox style="mso-fit-shape-to-text:t">
                   <w:txbxContent>
                     <w:p>
@@ -16349,6 +16158,8 @@
             </w:r>
           </w:p>
         </w:tc>
+        <w:bookmarkStart w:id="0" w:name="_GoBack"/>
+        <w:bookmarkEnd w:id="0"/>
       </w:tr>
       <w:tr>
         <w:tc>
@@ -16508,6 +16319,7 @@
                 <w:sz w:val="22"/>
               </w:rPr>
             </w:pPr>
+            <w:bookmarkStart w:id="1" w:name="OLE_LINK1"/>
             <w:r>
               <w:rPr>
                 <w:rFonts w:asciiTheme="minorEastAsia" w:hAnsiTheme="minorEastAsia" w:cs="Times New Roman"/>
@@ -16515,6 +16327,7 @@
               </w:rPr>
               <w:t>你認為【PIGDOM】APP介面簡單易用。</w:t>
             </w:r>
+            <w:bookmarkEnd w:id="1"/>
           </w:p>
         </w:tc>
         <w:tc>
@@ -16805,14 +16618,7 @@
                 <w:rFonts w:asciiTheme="minorEastAsia" w:hAnsiTheme="minorEastAsia" w:cs="Times New Roman"/>
                 <w:sz w:val="22"/>
               </w:rPr>
-              <w:t>你認為【PIGDOM】APP</w:t>
-            </w:r>
-            <w:r>
-              <w:rPr>
-                <w:rFonts w:asciiTheme="minorEastAsia" w:hAnsiTheme="minorEastAsia" w:cs="Times New Roman"/>
-                <w:sz w:val="22"/>
-              </w:rPr>
-              <w:t>補救教學教材動畫很有</w:t>
+              <w:t>你認為【PIGDOM】APP補救教學教材動畫很有</w:t>
             </w:r>
             <w:r>
               <w:rPr>
@@ -17711,31 +17517,7 @@
                 <w:b/>
                 <w:sz w:val="22"/>
               </w:rPr>
-              <w:t>教師管</w:t>
-            </w:r>
-            <w:r>
-              <w:rPr>
-                <w:rFonts w:asciiTheme="minorEastAsia" w:hAnsiTheme="minorEastAsia" w:cs="Times New Roman" w:hint="eastAsia"/>
-                <w:b/>
-                <w:sz w:val="22"/>
-              </w:rPr>
-              <w:t>理WEB系</w:t>
-            </w:r>
-            <w:r>
-              <w:rPr>
-                <w:rFonts w:asciiTheme="minorEastAsia" w:hAnsiTheme="minorEastAsia" w:cs="Times New Roman" w:hint="eastAsia"/>
-                <w:b/>
-                <w:sz w:val="22"/>
-              </w:rPr>
-              <w:t>統</w:t>
-            </w:r>
-            <w:r>
-              <w:rPr>
-                <w:rFonts w:asciiTheme="minorEastAsia" w:hAnsiTheme="minorEastAsia" w:cs="Times New Roman" w:hint="eastAsia"/>
-                <w:b/>
-                <w:sz w:val="22"/>
-              </w:rPr>
-              <w:t>部分</w:t>
+              <w:t>教師管理WEB系統部分</w:t>
             </w:r>
           </w:p>
         </w:tc>
@@ -19112,7 +18894,7 @@
 </file>
 
 <file path=word/endnotes.xml><?xml version="1.0" encoding="utf-8"?>
-<w:endnotes xmlns:wpc="http://schemas.microsoft.com/office/word/2010/wordprocessingCanvas" xmlns:cx="http://schemas.microsoft.com/office/drawing/2014/chartex" xmlns:cx1="http://schemas.microsoft.com/office/drawing/2015/9/8/chartex" xmlns:cx2="http://schemas.microsoft.com/office/drawing/2015/10/21/chartex" xmlns:cx3="http://schemas.microsoft.com/office/drawing/2016/5/9/chartex" xmlns:cx4="http://schemas.microsoft.com/office/drawing/2016/5/10/chartex" xmlns:cx5="http://schemas.microsoft.com/office/drawing/2016/5/11/chartex" xmlns:cx6="http://schemas.microsoft.com/office/drawing/2016/5/12/chartex" xmlns:cx7="http://schemas.microsoft.com/office/drawing/2016/5/13/chartex" xmlns:cx8="http://schemas.microsoft.com/office/drawing/2016/5/14/chartex" xmlns:mc="http://schemas.openxmlformats.org/markup-compatibility/2006" xmlns:o="urn:schemas-microsoft-com:office:office" xmlns:r="http://schemas.openxmlformats.org/officeDocument/2006/relationships" xmlns:m="http://schemas.openxmlformats.org/officeDocument/2006/math" xmlns:v="urn:schemas-microsoft-com:vml" xmlns:wp14="http://schemas.microsoft.com/office/word/2010/wordprocessingDrawing" xmlns:wp="http://schemas.openxmlformats.org/drawingml/2006/wordprocessingDrawing" xmlns:w10="urn:schemas-microsoft-com:office:word" xmlns:w="http://schemas.openxmlformats.org/wordprocessingml/2006/main" xmlns:w14="http://schemas.microsoft.com/office/word/2010/wordml" xmlns:w15="http://schemas.microsoft.com/office/word/2012/wordml" xmlns:w16se="http://schemas.microsoft.com/office/word/2015/wordml/symex" xmlns:wpg="http://schemas.microsoft.com/office/word/2010/wordprocessingGroup" xmlns:wpi="http://schemas.microsoft.com/office/word/2010/wordprocessingInk" xmlns:wne="http://schemas.microsoft.com/office/word/2006/wordml" xmlns:wps="http://schemas.microsoft.com/office/word/2010/wordprocessingShape" mc:Ignorable="w14 w15 w16se wp14">
+<w:endnotes xmlns:wpc="http://schemas.microsoft.com/office/word/2010/wordprocessingCanvas" xmlns:cx="http://schemas.microsoft.com/office/drawing/2014/chartex" xmlns:cx1="http://schemas.microsoft.com/office/drawing/2015/9/8/chartex" xmlns:cx2="http://schemas.microsoft.com/office/drawing/2015/10/21/chartex" xmlns:cx3="http://schemas.microsoft.com/office/drawing/2016/5/9/chartex" xmlns:cx4="http://schemas.microsoft.com/office/drawing/2016/5/10/chartex" xmlns:cx5="http://schemas.microsoft.com/office/drawing/2016/5/11/chartex" xmlns:mc="http://schemas.openxmlformats.org/markup-compatibility/2006" xmlns:o="urn:schemas-microsoft-com:office:office" xmlns:r="http://schemas.openxmlformats.org/officeDocument/2006/relationships" xmlns:m="http://schemas.openxmlformats.org/officeDocument/2006/math" xmlns:v="urn:schemas-microsoft-com:vml" xmlns:wp14="http://schemas.microsoft.com/office/word/2010/wordprocessingDrawing" xmlns:wp="http://schemas.openxmlformats.org/drawingml/2006/wordprocessingDrawing" xmlns:w10="urn:schemas-microsoft-com:office:word" xmlns:w="http://schemas.openxmlformats.org/wordprocessingml/2006/main" xmlns:w14="http://schemas.microsoft.com/office/word/2010/wordml" xmlns:w15="http://schemas.microsoft.com/office/word/2012/wordml" xmlns:w16se="http://schemas.microsoft.com/office/word/2015/wordml/symex" xmlns:wpg="http://schemas.microsoft.com/office/word/2010/wordprocessingGroup" xmlns:wpi="http://schemas.microsoft.com/office/word/2010/wordprocessingInk" xmlns:wne="http://schemas.microsoft.com/office/word/2006/wordml" xmlns:wps="http://schemas.microsoft.com/office/word/2010/wordprocessingShape" mc:Ignorable="w14 w15 w16se wp14">
   <w:endnote w:type="separator" w:id="-1">
     <w:p>
       <w:r>
@@ -19131,7 +18913,7 @@
 </file>
 
 <file path=word/footnotes.xml><?xml version="1.0" encoding="utf-8"?>
-<w:footnotes xmlns:wpc="http://schemas.microsoft.com/office/word/2010/wordprocessingCanvas" xmlns:cx="http://schemas.microsoft.com/office/drawing/2014/chartex" xmlns:cx1="http://schemas.microsoft.com/office/drawing/2015/9/8/chartex" xmlns:cx2="http://schemas.microsoft.com/office/drawing/2015/10/21/chartex" xmlns:cx3="http://schemas.microsoft.com/office/drawing/2016/5/9/chartex" xmlns:cx4="http://schemas.microsoft.com/office/drawing/2016/5/10/chartex" xmlns:cx5="http://schemas.microsoft.com/office/drawing/2016/5/11/chartex" xmlns:cx6="http://schemas.microsoft.com/office/drawing/2016/5/12/chartex" xmlns:cx7="http://schemas.microsoft.com/office/drawing/2016/5/13/chartex" xmlns:cx8="http://schemas.microsoft.com/office/drawing/2016/5/14/chartex" xmlns:mc="http://schemas.openxmlformats.org/markup-compatibility/2006" xmlns:o="urn:schemas-microsoft-com:office:office" xmlns:r="http://schemas.openxmlformats.org/officeDocument/2006/relationships" xmlns:m="http://schemas.openxmlformats.org/officeDocument/2006/math" xmlns:v="urn:schemas-microsoft-com:vml" xmlns:wp14="http://schemas.microsoft.com/office/word/2010/wordprocessingDrawing" xmlns:wp="http://schemas.openxmlformats.org/drawingml/2006/wordprocessingDrawing" xmlns:w10="urn:schemas-microsoft-com:office:word" xmlns:w="http://schemas.openxmlformats.org/wordprocessingml/2006/main" xmlns:w14="http://schemas.microsoft.com/office/word/2010/wordml" xmlns:w15="http://schemas.microsoft.com/office/word/2012/wordml" xmlns:w16se="http://schemas.microsoft.com/office/word/2015/wordml/symex" xmlns:wpg="http://schemas.microsoft.com/office/word/2010/wordprocessingGroup" xmlns:wpi="http://schemas.microsoft.com/office/word/2010/wordprocessingInk" xmlns:wne="http://schemas.microsoft.com/office/word/2006/wordml" xmlns:wps="http://schemas.microsoft.com/office/word/2010/wordprocessingShape" mc:Ignorable="w14 w15 w16se wp14">
+<w:footnotes xmlns:wpc="http://schemas.microsoft.com/office/word/2010/wordprocessingCanvas" xmlns:cx="http://schemas.microsoft.com/office/drawing/2014/chartex" xmlns:cx1="http://schemas.microsoft.com/office/drawing/2015/9/8/chartex" xmlns:cx2="http://schemas.microsoft.com/office/drawing/2015/10/21/chartex" xmlns:cx3="http://schemas.microsoft.com/office/drawing/2016/5/9/chartex" xmlns:cx4="http://schemas.microsoft.com/office/drawing/2016/5/10/chartex" xmlns:cx5="http://schemas.microsoft.com/office/drawing/2016/5/11/chartex" xmlns:mc="http://schemas.openxmlformats.org/markup-compatibility/2006" xmlns:o="urn:schemas-microsoft-com:office:office" xmlns:r="http://schemas.openxmlformats.org/officeDocument/2006/relationships" xmlns:m="http://schemas.openxmlformats.org/officeDocument/2006/math" xmlns:v="urn:schemas-microsoft-com:vml" xmlns:wp14="http://schemas.microsoft.com/office/word/2010/wordprocessingDrawing" xmlns:wp="http://schemas.openxmlformats.org/drawingml/2006/wordprocessingDrawing" xmlns:w10="urn:schemas-microsoft-com:office:word" xmlns:w="http://schemas.openxmlformats.org/wordprocessingml/2006/main" xmlns:w14="http://schemas.microsoft.com/office/word/2010/wordml" xmlns:w15="http://schemas.microsoft.com/office/word/2012/wordml" xmlns:w16se="http://schemas.microsoft.com/office/word/2015/wordml/symex" xmlns:wpg="http://schemas.microsoft.com/office/word/2010/wordprocessingGroup" xmlns:wpi="http://schemas.microsoft.com/office/word/2010/wordprocessingInk" xmlns:wne="http://schemas.microsoft.com/office/word/2006/wordml" xmlns:wps="http://schemas.microsoft.com/office/word/2010/wordprocessingShape" mc:Ignorable="w14 w15 w16se wp14">
   <w:footnote w:type="separator" w:id="-1">
     <w:p>
       <w:r>
@@ -19150,7 +18932,7 @@
 </file>
 
 <file path=word/numbering.xml><?xml version="1.0" encoding="utf-8"?>
-<w:numbering xmlns:wpc="http://schemas.microsoft.com/office/word/2010/wordprocessingCanvas" xmlns:cx="http://schemas.microsoft.com/office/drawing/2014/chartex" xmlns:cx1="http://schemas.microsoft.com/office/drawing/2015/9/8/chartex" xmlns:cx2="http://schemas.microsoft.com/office/drawing/2015/10/21/chartex" xmlns:cx3="http://schemas.microsoft.com/office/drawing/2016/5/9/chartex" xmlns:cx4="http://schemas.microsoft.com/office/drawing/2016/5/10/chartex" xmlns:cx5="http://schemas.microsoft.com/office/drawing/2016/5/11/chartex" xmlns:cx6="http://schemas.microsoft.com/office/drawing/2016/5/12/chartex" xmlns:cx7="http://schemas.microsoft.com/office/drawing/2016/5/13/chartex" xmlns:cx8="http://schemas.microsoft.com/office/drawing/2016/5/14/chartex" xmlns:mc="http://schemas.openxmlformats.org/markup-compatibility/2006" xmlns:o="urn:schemas-microsoft-com:office:office" xmlns:r="http://schemas.openxmlformats.org/officeDocument/2006/relationships" xmlns:m="http://schemas.openxmlformats.org/officeDocument/2006/math" xmlns:v="urn:schemas-microsoft-com:vml" xmlns:wp14="http://schemas.microsoft.com/office/word/2010/wordprocessingDrawing" xmlns:wp="http://schemas.openxmlformats.org/drawingml/2006/wordprocessingDrawing" xmlns:w10="urn:schemas-microsoft-com:office:word" xmlns:w="http://schemas.openxmlformats.org/wordprocessingml/2006/main" xmlns:w14="http://schemas.microsoft.com/office/word/2010/wordml" xmlns:w15="http://schemas.microsoft.com/office/word/2012/wordml" xmlns:w16se="http://schemas.microsoft.com/office/word/2015/wordml/symex" xmlns:wpg="http://schemas.microsoft.com/office/word/2010/wordprocessingGroup" xmlns:wpi="http://schemas.microsoft.com/office/word/2010/wordprocessingInk" xmlns:wne="http://schemas.microsoft.com/office/word/2006/wordml" xmlns:wps="http://schemas.microsoft.com/office/word/2010/wordprocessingShape" mc:Ignorable="w14 w15 w16se wp14">
+<w:numbering xmlns:wpc="http://schemas.microsoft.com/office/word/2010/wordprocessingCanvas" xmlns:cx="http://schemas.microsoft.com/office/drawing/2014/chartex" xmlns:cx1="http://schemas.microsoft.com/office/drawing/2015/9/8/chartex" xmlns:cx2="http://schemas.microsoft.com/office/drawing/2015/10/21/chartex" xmlns:cx3="http://schemas.microsoft.com/office/drawing/2016/5/9/chartex" xmlns:cx4="http://schemas.microsoft.com/office/drawing/2016/5/10/chartex" xmlns:cx5="http://schemas.microsoft.com/office/drawing/2016/5/11/chartex" xmlns:mc="http://schemas.openxmlformats.org/markup-compatibility/2006" xmlns:o="urn:schemas-microsoft-com:office:office" xmlns:r="http://schemas.openxmlformats.org/officeDocument/2006/relationships" xmlns:m="http://schemas.openxmlformats.org/officeDocument/2006/math" xmlns:v="urn:schemas-microsoft-com:vml" xmlns:wp14="http://schemas.microsoft.com/office/word/2010/wordprocessingDrawing" xmlns:wp="http://schemas.openxmlformats.org/drawingml/2006/wordprocessingDrawing" xmlns:w10="urn:schemas-microsoft-com:office:word" xmlns:w="http://schemas.openxmlformats.org/wordprocessingml/2006/main" xmlns:w14="http://schemas.microsoft.com/office/word/2010/wordml" xmlns:w15="http://schemas.microsoft.com/office/word/2012/wordml" xmlns:w16se="http://schemas.microsoft.com/office/word/2015/wordml/symex" xmlns:wpg="http://schemas.microsoft.com/office/word/2010/wordprocessingGroup" xmlns:wpi="http://schemas.microsoft.com/office/word/2010/wordprocessingInk" xmlns:wne="http://schemas.microsoft.com/office/word/2006/wordml" xmlns:wps="http://schemas.microsoft.com/office/word/2010/wordprocessingShape" mc:Ignorable="w14 w15 w16se wp14">
   <w:abstractNum w:abstractNumId="0" w15:restartNumberingAfterBreak="0">
     <w:nsid w:val="17ED1352"/>
     <w:multiLevelType w:val="hybridMultilevel"/>

</xml_diff>